<commit_message>
prog bead2 fazis1 kesz
</commit_message>
<xml_diff>
--- a/1. felev/programozas gyak/beadando_2/beadando2-1-fazis.docx
+++ b/1. felev/programozas gyak/beadando_2/beadando2-1-fazis.docx
@@ -4,7 +4,7 @@
   <w:body>
     <w:tbl>
       <w:tblPr>
-        <w:tblStyle w:val="Rcsostblzat"/>
+        <w:tblStyle w:val="TableGrid"/>
         <w:tblW w:w="5006" w:type="pct"/>
         <w:tblBorders>
           <w:top w:val="none" w:sz="0" w:space="0" w:color="auto"/>
@@ -52,9 +52,9 @@
             </w:pPr>
             <w:r>
               <w:rPr>
-                <w:rStyle w:val="Kiemels2"/>
+                <w:rStyle w:val="Strong"/>
               </w:rPr>
-              <w:t>ABC123</w:t>
+              <w:t>AZXX1Z</w:t>
             </w:r>
           </w:p>
         </w:tc>
@@ -90,10 +90,7 @@
               <w:jc w:val="left"/>
             </w:pPr>
             <w:r>
-              <w:rPr>
-                <w:rStyle w:val="Kiemels2"/>
-              </w:rPr>
-              <w:t>Készítő Neve</w:t>
+              <w:t>Soós Csaba</w:t>
             </w:r>
           </w:p>
         </w:tc>
@@ -125,101 +122,2623 @@
               <w:t xml:space="preserve">1. </w:t>
             </w:r>
           </w:p>
-          <w:p>
-            <w:pPr>
-              <w:jc w:val="left"/>
-            </w:pPr>
-            <w:r>
-              <w:t>Később kiegészítéssel(!)</w:t>
-            </w:r>
-          </w:p>
-          <w:p>
-            <w:pPr>
-              <w:jc w:val="left"/>
-            </w:pPr>
-            <w:r>
-              <w:t xml:space="preserve">2. (javított </w:t>
-            </w:r>
-            <w:proofErr w:type="spellStart"/>
-            <w:r>
-              <w:t>Uf</w:t>
-            </w:r>
-            <w:proofErr w:type="spellEnd"/>
-            <w:r>
-              <w:t>…)</w:t>
-            </w:r>
-          </w:p>
-          <w:p>
-            <w:pPr>
-              <w:jc w:val="left"/>
-            </w:pPr>
-            <w:r>
-              <w:t>3. (javított Algoritmus</w:t>
-            </w:r>
-            <w:r>
-              <w:t>)</w:t>
-            </w:r>
-          </w:p>
         </w:tc>
       </w:tr>
     </w:tbl>
     <w:p>
       <w:pPr>
-        <w:pStyle w:val="Cmsor2"/>
+        <w:pStyle w:val="Heading2"/>
       </w:pPr>
       <w:r>
         <w:t>Feladat</w:t>
       </w:r>
     </w:p>
-    <w:p/>
-    <w:p>
-      <w:pPr>
-        <w:pStyle w:val="Cmsor2"/>
-      </w:pPr>
-      <w:hyperlink r:id="rId9" w:history="1">
+    <w:p>
+      <w:r>
+        <w:rPr>
+          <w:noProof/>
+        </w:rPr>
+        <w:drawing>
+          <wp:inline distT="0" distB="0" distL="0" distR="0" wp14:anchorId="14A20B26" wp14:editId="63C625B9">
+            <wp:extent cx="5760720" cy="6878955"/>
+            <wp:effectExtent l="0" t="0" r="5080" b="4445"/>
+            <wp:docPr id="197211251" name="Picture 2" descr="A screenshot of a paper&#10;&#10;Description automatically generated"/>
+            <wp:cNvGraphicFramePr>
+              <a:graphicFrameLocks xmlns:a="http://schemas.openxmlformats.org/drawingml/2006/main" noChangeAspect="1"/>
+            </wp:cNvGraphicFramePr>
+            <a:graphic xmlns:a="http://schemas.openxmlformats.org/drawingml/2006/main">
+              <a:graphicData uri="http://schemas.openxmlformats.org/drawingml/2006/picture">
+                <pic:pic xmlns:pic="http://schemas.openxmlformats.org/drawingml/2006/picture">
+                  <pic:nvPicPr>
+                    <pic:cNvPr id="197211251" name="Picture 2" descr="A screenshot of a paper&#10;&#10;Description automatically generated"/>
+                    <pic:cNvPicPr/>
+                  </pic:nvPicPr>
+                  <pic:blipFill>
+                    <a:blip r:embed="rId10">
+                      <a:extLst>
+                        <a:ext uri="{28A0092B-C50C-407E-A947-70E740481C1C}">
+                          <a14:useLocalDpi xmlns:a14="http://schemas.microsoft.com/office/drawing/2010/main" val="0"/>
+                        </a:ext>
+                      </a:extLst>
+                    </a:blip>
+                    <a:stretch>
+                      <a:fillRect/>
+                    </a:stretch>
+                  </pic:blipFill>
+                  <pic:spPr>
+                    <a:xfrm>
+                      <a:off x="0" y="0"/>
+                      <a:ext cx="5760720" cy="6878955"/>
+                    </a:xfrm>
+                    <a:prstGeom prst="rect">
+                      <a:avLst/>
+                    </a:prstGeom>
+                  </pic:spPr>
+                </pic:pic>
+              </a:graphicData>
+            </a:graphic>
+          </wp:inline>
+        </w:drawing>
+      </w:r>
+    </w:p>
+    <w:p>
+      <w:pPr>
+        <w:pStyle w:val="Heading2"/>
+      </w:pPr>
+    </w:p>
+    <w:p>
+      <w:pPr>
+        <w:pStyle w:val="Heading2"/>
+      </w:pPr>
+    </w:p>
+    <w:p>
+      <w:pPr>
+        <w:pStyle w:val="Heading2"/>
+      </w:pPr>
+      <w:hyperlink r:id="rId11" w:history="1">
         <w:r>
           <w:rPr>
-            <w:rStyle w:val="Hiperhivatkozs"/>
+            <w:rStyle w:val="Hyperlink"/>
           </w:rPr>
-          <w:t>Specifikáció</w:t>
+          <w:t>Specifik</w:t>
+        </w:r>
+        <w:r>
+          <w:rPr>
+            <w:rStyle w:val="Hyperlink"/>
+          </w:rPr>
+          <w:t>á</w:t>
+        </w:r>
+        <w:r>
+          <w:rPr>
+            <w:rStyle w:val="Hyperlink"/>
+          </w:rPr>
+          <w:t>c</w:t>
+        </w:r>
+        <w:r>
+          <w:rPr>
+            <w:rStyle w:val="Hyperlink"/>
+          </w:rPr>
+          <w:t>ió</w:t>
         </w:r>
       </w:hyperlink>
     </w:p>
-    <w:p/>
-    <w:p>
-      <w:pPr>
-        <w:pStyle w:val="Cmsor2"/>
+    <w:p>
+      <w:pPr>
+        <w:rPr>
+          <w:lang w:val="en-US"/>
+        </w:rPr>
+      </w:pPr>
+      <w:r>
+        <w:rPr>
+          <w:i/>
+          <w:iCs/>
+          <w:lang w:val="en-US"/>
+        </w:rPr>
+        <w:t>Be</w:t>
+      </w:r>
+      <w:r>
+        <w:rPr>
+          <w:lang w:val="en-US"/>
+        </w:rPr>
+        <w:t xml:space="preserve">: </w:t>
+      </w:r>
+      <w:proofErr w:type="spellStart"/>
+      <w:r>
+        <w:rPr>
+          <w:lang w:val="en-US"/>
+        </w:rPr>
+        <w:t>n</w:t>
+      </w:r>
+      <w:r>
+        <w:rPr>
+          <w:rFonts w:ascii="Cambria Math" w:hAnsi="Cambria Math" w:cs="Cambria Math"/>
+          <w:lang w:val="en-US"/>
+        </w:rPr>
+        <w:t>∈</w:t>
+      </w:r>
+      <w:r>
+        <w:rPr>
+          <w:lang w:val="en-US"/>
+        </w:rPr>
+        <w:t>N</w:t>
+      </w:r>
+      <w:proofErr w:type="spellEnd"/>
+      <w:r>
+        <w:rPr>
+          <w:lang w:val="en-US"/>
+        </w:rPr>
+        <w:t xml:space="preserve">, </w:t>
+      </w:r>
+      <w:proofErr w:type="spellStart"/>
+      <w:r>
+        <w:rPr>
+          <w:lang w:val="en-US"/>
+        </w:rPr>
+        <w:t>m</w:t>
+      </w:r>
+      <w:r>
+        <w:rPr>
+          <w:rFonts w:ascii="Cambria Math" w:hAnsi="Cambria Math" w:cs="Cambria Math"/>
+          <w:lang w:val="en-US"/>
+        </w:rPr>
+        <w:t>∈</w:t>
+      </w:r>
+      <w:r>
+        <w:rPr>
+          <w:lang w:val="en-US"/>
+        </w:rPr>
+        <w:t>N</w:t>
+      </w:r>
+      <w:proofErr w:type="spellEnd"/>
+      <w:r>
+        <w:rPr>
+          <w:lang w:val="en-US"/>
+        </w:rPr>
+        <w:t xml:space="preserve">, </w:t>
+      </w:r>
+      <w:proofErr w:type="spellStart"/>
+      <w:r>
+        <w:rPr>
+          <w:lang w:val="en-US"/>
+        </w:rPr>
+        <w:t>lista</w:t>
+      </w:r>
+      <w:r>
+        <w:rPr>
+          <w:rFonts w:ascii="Cambria Math" w:hAnsi="Cambria Math" w:cs="Cambria Math"/>
+          <w:lang w:val="en-US"/>
+        </w:rPr>
+        <w:t>∈</w:t>
+      </w:r>
+      <w:r>
+        <w:rPr>
+          <w:lang w:val="en-US"/>
+        </w:rPr>
+        <w:t>N</w:t>
+      </w:r>
+      <w:proofErr w:type="spellEnd"/>
+      <w:r>
+        <w:rPr>
+          <w:lang w:val="en-US"/>
+        </w:rPr>
+        <w:t>[</w:t>
+      </w:r>
+      <w:proofErr w:type="gramStart"/>
+      <w:r>
+        <w:rPr>
+          <w:lang w:val="en-US"/>
+        </w:rPr>
+        <w:t>1..</w:t>
+      </w:r>
+      <w:proofErr w:type="gramEnd"/>
+      <w:r>
+        <w:rPr>
+          <w:lang w:val="en-US"/>
+        </w:rPr>
+        <w:t>m]</w:t>
+      </w:r>
+    </w:p>
+    <w:p>
+      <w:pPr>
+        <w:rPr>
+          <w:lang w:val="en-US"/>
+        </w:rPr>
+      </w:pPr>
+      <w:r>
+        <w:rPr>
+          <w:i/>
+          <w:iCs/>
+          <w:lang w:val="en-US"/>
+        </w:rPr>
+        <w:t>Sa</w:t>
+      </w:r>
+      <w:r>
+        <w:rPr>
+          <w:lang w:val="en-US"/>
+        </w:rPr>
+        <w:t xml:space="preserve">: </w:t>
+      </w:r>
+      <w:proofErr w:type="spellStart"/>
+      <w:r>
+        <w:rPr>
+          <w:lang w:val="en-US"/>
+        </w:rPr>
+        <w:t>orsegek</w:t>
+      </w:r>
+      <w:r>
+        <w:rPr>
+          <w:rFonts w:ascii="Cambria Math" w:hAnsi="Cambria Math" w:cs="Cambria Math"/>
+          <w:lang w:val="en-US"/>
+        </w:rPr>
+        <w:t>∈</w:t>
+      </w:r>
+      <w:r>
+        <w:rPr>
+          <w:lang w:val="en-US"/>
+        </w:rPr>
+        <w:t>N</w:t>
+      </w:r>
+      <w:proofErr w:type="spellEnd"/>
+      <w:r>
+        <w:rPr>
+          <w:lang w:val="en-US"/>
+        </w:rPr>
+        <w:t>[</w:t>
+      </w:r>
+      <w:proofErr w:type="gramStart"/>
+      <w:r>
+        <w:rPr>
+          <w:lang w:val="en-US"/>
+        </w:rPr>
+        <w:t>1..</w:t>
+      </w:r>
+      <w:proofErr w:type="gramEnd"/>
+      <w:r>
+        <w:rPr>
+          <w:lang w:val="en-US"/>
+        </w:rPr>
+        <w:t xml:space="preserve">n], </w:t>
+      </w:r>
+      <w:proofErr w:type="spellStart"/>
+      <w:r>
+        <w:rPr>
+          <w:lang w:val="en-US"/>
+        </w:rPr>
+        <w:t>orsegszamok</w:t>
+      </w:r>
+      <w:r>
+        <w:rPr>
+          <w:rFonts w:ascii="Cambria Math" w:hAnsi="Cambria Math" w:cs="Cambria Math"/>
+          <w:lang w:val="en-US"/>
+        </w:rPr>
+        <w:t>∈</w:t>
+      </w:r>
+      <w:r>
+        <w:rPr>
+          <w:lang w:val="en-US"/>
+        </w:rPr>
+        <w:t>N</w:t>
+      </w:r>
+      <w:proofErr w:type="spellEnd"/>
+      <w:r>
+        <w:rPr>
+          <w:lang w:val="en-US"/>
+        </w:rPr>
+        <w:t xml:space="preserve">[1..m], </w:t>
+      </w:r>
+      <w:proofErr w:type="spellStart"/>
+      <w:r>
+        <w:rPr>
+          <w:lang w:val="en-US"/>
+        </w:rPr>
+        <w:t>kul</w:t>
+      </w:r>
+      <w:r>
+        <w:rPr>
+          <w:rFonts w:ascii="Cambria Math" w:hAnsi="Cambria Math" w:cs="Cambria Math"/>
+          <w:lang w:val="en-US"/>
+        </w:rPr>
+        <w:t>∈</w:t>
+      </w:r>
+      <w:r>
+        <w:rPr>
+          <w:lang w:val="en-US"/>
+        </w:rPr>
+        <w:t>N</w:t>
+      </w:r>
+      <w:proofErr w:type="spellEnd"/>
+      <w:r>
+        <w:rPr>
+          <w:lang w:val="en-US"/>
+        </w:rPr>
+        <w:t xml:space="preserve">[1..m], </w:t>
+      </w:r>
+      <w:proofErr w:type="spellStart"/>
+      <w:r>
+        <w:rPr>
+          <w:lang w:val="en-US"/>
+        </w:rPr>
+        <w:t>hiany</w:t>
+      </w:r>
+      <w:r>
+        <w:rPr>
+          <w:rFonts w:ascii="Cambria Math" w:hAnsi="Cambria Math" w:cs="Cambria Math"/>
+          <w:lang w:val="en-US"/>
+        </w:rPr>
+        <w:t>∈</w:t>
+      </w:r>
+      <w:r>
+        <w:rPr>
+          <w:lang w:val="en-US"/>
+        </w:rPr>
+        <w:t>N</w:t>
+      </w:r>
+      <w:proofErr w:type="spellEnd"/>
+      <w:r>
+        <w:rPr>
+          <w:lang w:val="en-US"/>
+        </w:rPr>
+        <w:t xml:space="preserve">[1..db], </w:t>
+      </w:r>
+      <w:proofErr w:type="spellStart"/>
+      <w:r>
+        <w:rPr>
+          <w:lang w:val="en-US"/>
+        </w:rPr>
+        <w:t>db</w:t>
+      </w:r>
+      <w:r>
+        <w:rPr>
+          <w:rFonts w:ascii="Cambria Math" w:hAnsi="Cambria Math" w:cs="Cambria Math"/>
+          <w:lang w:val="en-US"/>
+        </w:rPr>
+        <w:t>∈</w:t>
+      </w:r>
+      <w:r>
+        <w:rPr>
+          <w:lang w:val="en-US"/>
+        </w:rPr>
+        <w:t>N</w:t>
+      </w:r>
+      <w:proofErr w:type="spellEnd"/>
+    </w:p>
+    <w:p>
+      <w:pPr>
+        <w:rPr>
+          <w:lang w:val="en-US"/>
+        </w:rPr>
+      </w:pPr>
+      <w:r>
+        <w:rPr>
+          <w:i/>
+          <w:iCs/>
+          <w:lang w:val="en-US"/>
+        </w:rPr>
+        <w:t>Ki</w:t>
+      </w:r>
+      <w:r>
+        <w:rPr>
+          <w:lang w:val="en-US"/>
+        </w:rPr>
+        <w:t xml:space="preserve">: </w:t>
+      </w:r>
+      <w:proofErr w:type="spellStart"/>
+      <w:r>
+        <w:rPr>
+          <w:lang w:val="en-US"/>
+        </w:rPr>
+        <w:t>uj</w:t>
+      </w:r>
+      <w:r>
+        <w:rPr>
+          <w:rFonts w:ascii="Cambria Math" w:hAnsi="Cambria Math" w:cs="Cambria Math"/>
+          <w:lang w:val="en-US"/>
+        </w:rPr>
+        <w:t>∈</w:t>
+      </w:r>
+      <w:r>
+        <w:rPr>
+          <w:lang w:val="en-US"/>
+        </w:rPr>
+        <w:t>N</w:t>
+      </w:r>
+      <w:proofErr w:type="spellEnd"/>
+    </w:p>
+    <w:p>
+      <w:pPr>
+        <w:rPr>
+          <w:lang w:val="en-US"/>
+        </w:rPr>
+      </w:pPr>
+      <w:r>
+        <w:rPr>
+          <w:i/>
+          <w:iCs/>
+          <w:lang w:val="en-US"/>
+        </w:rPr>
+        <w:t>Ef</w:t>
+      </w:r>
+      <w:r>
+        <w:rPr>
+          <w:lang w:val="en-US"/>
+        </w:rPr>
+        <w:t xml:space="preserve">: (1&lt;=n </w:t>
+      </w:r>
+      <w:proofErr w:type="spellStart"/>
+      <w:r>
+        <w:rPr>
+          <w:lang w:val="en-US"/>
+        </w:rPr>
+        <w:t>és</w:t>
+      </w:r>
+      <w:proofErr w:type="spellEnd"/>
+      <w:r>
+        <w:rPr>
+          <w:lang w:val="en-US"/>
+        </w:rPr>
+        <w:t xml:space="preserve"> n&lt;=100) </w:t>
+      </w:r>
+      <w:proofErr w:type="spellStart"/>
+      <w:r>
+        <w:rPr>
+          <w:lang w:val="en-US"/>
+        </w:rPr>
+        <w:t>és</w:t>
+      </w:r>
+      <w:proofErr w:type="spellEnd"/>
+      <w:r>
+        <w:rPr>
+          <w:lang w:val="en-US"/>
+        </w:rPr>
+        <w:t xml:space="preserve"> (1&lt;=m </w:t>
+      </w:r>
+      <w:proofErr w:type="spellStart"/>
+      <w:r>
+        <w:rPr>
+          <w:lang w:val="en-US"/>
+        </w:rPr>
+        <w:t>és</w:t>
+      </w:r>
+      <w:proofErr w:type="spellEnd"/>
+      <w:r>
+        <w:rPr>
+          <w:lang w:val="en-US"/>
+        </w:rPr>
+        <w:t xml:space="preserve"> m&lt;=n)</w:t>
+      </w:r>
+    </w:p>
+    <w:p>
+      <w:pPr>
+        <w:rPr>
+          <w:lang w:val="en-US"/>
+        </w:rPr>
+      </w:pPr>
+      <w:proofErr w:type="spellStart"/>
+      <w:r>
+        <w:rPr>
+          <w:i/>
+          <w:iCs/>
+          <w:lang w:val="en-US"/>
+        </w:rPr>
+        <w:t>Uf</w:t>
+      </w:r>
+      <w:proofErr w:type="spellEnd"/>
+      <w:r>
+        <w:rPr>
+          <w:lang w:val="en-US"/>
+        </w:rPr>
+        <w:t xml:space="preserve">: </w:t>
+      </w:r>
+      <w:r>
+        <w:rPr>
+          <w:rFonts w:ascii="Cambria Math" w:hAnsi="Cambria Math" w:cs="Cambria Math"/>
+          <w:lang w:val="en-US"/>
+        </w:rPr>
+        <w:t>∀</w:t>
+      </w:r>
+      <w:proofErr w:type="spellStart"/>
+      <w:r>
+        <w:rPr>
+          <w:lang w:val="en-US"/>
+        </w:rPr>
+        <w:t>i</w:t>
+      </w:r>
+      <w:proofErr w:type="spellEnd"/>
+      <w:r>
+        <w:rPr>
+          <w:rFonts w:ascii="Cambria Math" w:hAnsi="Cambria Math" w:cs="Cambria Math"/>
+          <w:lang w:val="en-US"/>
+        </w:rPr>
+        <w:t>∈</w:t>
+      </w:r>
+      <w:r>
+        <w:rPr>
+          <w:lang w:val="en-US"/>
+        </w:rPr>
+        <w:t>[</w:t>
+      </w:r>
+      <w:proofErr w:type="gramStart"/>
+      <w:r>
+        <w:rPr>
+          <w:lang w:val="en-US"/>
+        </w:rPr>
+        <w:t>1..</w:t>
+      </w:r>
+      <w:proofErr w:type="gramEnd"/>
+      <w:r>
+        <w:rPr>
+          <w:lang w:val="en-US"/>
+        </w:rPr>
+        <w:t>m]: (</w:t>
+      </w:r>
+      <w:proofErr w:type="spellStart"/>
+      <w:r>
+        <w:rPr>
+          <w:lang w:val="en-US"/>
+        </w:rPr>
+        <w:t>orsegek</w:t>
+      </w:r>
+      <w:proofErr w:type="spellEnd"/>
+      <w:r>
+        <w:rPr>
+          <w:lang w:val="en-US"/>
+        </w:rPr>
+        <w:t>[</w:t>
+      </w:r>
+      <w:proofErr w:type="spellStart"/>
+      <w:r>
+        <w:rPr>
+          <w:lang w:val="en-US"/>
+        </w:rPr>
+        <w:t>lista</w:t>
+      </w:r>
+      <w:proofErr w:type="spellEnd"/>
+      <w:r>
+        <w:rPr>
+          <w:lang w:val="en-US"/>
+        </w:rPr>
+        <w:t>[</w:t>
+      </w:r>
+      <w:proofErr w:type="spellStart"/>
+      <w:r>
+        <w:rPr>
+          <w:lang w:val="en-US"/>
+        </w:rPr>
+        <w:t>i</w:t>
+      </w:r>
+      <w:proofErr w:type="spellEnd"/>
+      <w:r>
+        <w:rPr>
+          <w:lang w:val="en-US"/>
+        </w:rPr>
+        <w:t xml:space="preserve">]] = 1) </w:t>
+      </w:r>
+      <w:proofErr w:type="spellStart"/>
+      <w:r>
+        <w:rPr>
+          <w:lang w:val="en-US"/>
+        </w:rPr>
+        <w:t>és</w:t>
+      </w:r>
+      <w:proofErr w:type="spellEnd"/>
+    </w:p>
+    <w:p>
+      <w:pPr>
+        <w:rPr>
+          <w:lang w:val="en-US"/>
+        </w:rPr>
+      </w:pPr>
+      <w:r>
+        <w:rPr>
+          <w:lang w:val="en-US"/>
+        </w:rPr>
+        <w:t xml:space="preserve">    </w:t>
+      </w:r>
+      <w:proofErr w:type="spellStart"/>
+      <w:r>
+        <w:rPr>
+          <w:lang w:val="en-US"/>
+        </w:rPr>
+        <w:t>orsegszamok</w:t>
+      </w:r>
+      <w:proofErr w:type="spellEnd"/>
+      <w:r>
+        <w:rPr>
+          <w:lang w:val="en-US"/>
+        </w:rPr>
+        <w:t xml:space="preserve"> = </w:t>
+      </w:r>
+      <w:proofErr w:type="gramStart"/>
+      <w:r>
+        <w:rPr>
+          <w:lang w:val="en-US"/>
+        </w:rPr>
+        <w:t>KIVÁLOGAT(</w:t>
+      </w:r>
+      <w:proofErr w:type="spellStart"/>
+      <w:proofErr w:type="gramEnd"/>
+      <w:r>
+        <w:rPr>
+          <w:lang w:val="en-US"/>
+        </w:rPr>
+        <w:t>i</w:t>
+      </w:r>
+      <w:proofErr w:type="spellEnd"/>
+      <w:r>
+        <w:rPr>
+          <w:lang w:val="en-US"/>
+        </w:rPr>
+        <w:t xml:space="preserve">=1..n, </w:t>
+      </w:r>
+      <w:proofErr w:type="spellStart"/>
+      <w:r>
+        <w:rPr>
+          <w:lang w:val="en-US"/>
+        </w:rPr>
+        <w:t>orsegek</w:t>
+      </w:r>
+      <w:proofErr w:type="spellEnd"/>
+      <w:r>
+        <w:rPr>
+          <w:lang w:val="en-US"/>
+        </w:rPr>
+        <w:t>[</w:t>
+      </w:r>
+      <w:proofErr w:type="spellStart"/>
+      <w:r>
+        <w:rPr>
+          <w:lang w:val="en-US"/>
+        </w:rPr>
+        <w:t>i</w:t>
+      </w:r>
+      <w:proofErr w:type="spellEnd"/>
+      <w:r>
+        <w:rPr>
+          <w:lang w:val="en-US"/>
+        </w:rPr>
+        <w:t xml:space="preserve">] != 0, </w:t>
+      </w:r>
+      <w:proofErr w:type="spellStart"/>
+      <w:r>
+        <w:rPr>
+          <w:lang w:val="en-US"/>
+        </w:rPr>
+        <w:t>i</w:t>
+      </w:r>
+      <w:proofErr w:type="spellEnd"/>
+      <w:r>
+        <w:rPr>
+          <w:lang w:val="en-US"/>
+        </w:rPr>
+        <w:t xml:space="preserve">).2 </w:t>
+      </w:r>
+      <w:proofErr w:type="spellStart"/>
+      <w:r>
+        <w:rPr>
+          <w:lang w:val="en-US"/>
+        </w:rPr>
+        <w:t>és</w:t>
+      </w:r>
+      <w:proofErr w:type="spellEnd"/>
+    </w:p>
+    <w:p>
+      <w:pPr>
+        <w:rPr>
+          <w:lang w:val="en-US"/>
+        </w:rPr>
+      </w:pPr>
+      <w:r>
+        <w:rPr>
+          <w:lang w:val="en-US"/>
+        </w:rPr>
+        <w:t xml:space="preserve">    </w:t>
+      </w:r>
+      <w:proofErr w:type="spellStart"/>
+      <w:proofErr w:type="gramStart"/>
+      <w:r>
+        <w:rPr>
+          <w:lang w:val="en-US"/>
+        </w:rPr>
+        <w:t>kul</w:t>
+      </w:r>
+      <w:proofErr w:type="spellEnd"/>
+      <w:r>
+        <w:rPr>
+          <w:lang w:val="en-US"/>
+        </w:rPr>
+        <w:t>[</w:t>
+      </w:r>
+      <w:proofErr w:type="gramEnd"/>
+      <w:r>
+        <w:rPr>
+          <w:lang w:val="en-US"/>
+        </w:rPr>
+        <w:t xml:space="preserve">1] = </w:t>
+      </w:r>
+      <w:proofErr w:type="spellStart"/>
+      <w:r>
+        <w:rPr>
+          <w:lang w:val="en-US"/>
+        </w:rPr>
+        <w:t>orsegszamok</w:t>
+      </w:r>
+      <w:proofErr w:type="spellEnd"/>
+      <w:r>
+        <w:rPr>
+          <w:lang w:val="en-US"/>
+        </w:rPr>
+        <w:t xml:space="preserve">[1] - 1 </w:t>
+      </w:r>
+      <w:proofErr w:type="spellStart"/>
+      <w:r>
+        <w:rPr>
+          <w:lang w:val="en-US"/>
+        </w:rPr>
+        <w:t>és</w:t>
+      </w:r>
+      <w:proofErr w:type="spellEnd"/>
+    </w:p>
+    <w:p>
+      <w:pPr>
+        <w:rPr>
+          <w:lang w:val="en-US"/>
+        </w:rPr>
+      </w:pPr>
+      <w:r>
+        <w:rPr>
+          <w:lang w:val="en-US"/>
+        </w:rPr>
+        <w:t xml:space="preserve">    </w:t>
+      </w:r>
+      <w:r>
+        <w:rPr>
+          <w:rFonts w:ascii="Cambria Math" w:hAnsi="Cambria Math" w:cs="Cambria Math"/>
+          <w:lang w:val="en-US"/>
+        </w:rPr>
+        <w:t>∀</w:t>
+      </w:r>
+      <w:proofErr w:type="spellStart"/>
+      <w:r>
+        <w:rPr>
+          <w:lang w:val="en-US"/>
+        </w:rPr>
+        <w:t>i</w:t>
+      </w:r>
+      <w:proofErr w:type="spellEnd"/>
+      <w:r>
+        <w:rPr>
+          <w:rFonts w:ascii="Cambria Math" w:hAnsi="Cambria Math" w:cs="Cambria Math"/>
+          <w:lang w:val="en-US"/>
+        </w:rPr>
+        <w:t>∈</w:t>
+      </w:r>
+      <w:r>
+        <w:rPr>
+          <w:lang w:val="en-US"/>
+        </w:rPr>
+        <w:t>[</w:t>
+      </w:r>
+      <w:proofErr w:type="gramStart"/>
+      <w:r>
+        <w:rPr>
+          <w:lang w:val="en-US"/>
+        </w:rPr>
+        <w:t>2..</w:t>
+      </w:r>
+      <w:proofErr w:type="gramEnd"/>
+      <w:r>
+        <w:rPr>
+          <w:lang w:val="en-US"/>
+        </w:rPr>
+        <w:t>m]: (</w:t>
+      </w:r>
+      <w:proofErr w:type="spellStart"/>
+      <w:r>
+        <w:rPr>
+          <w:lang w:val="en-US"/>
+        </w:rPr>
+        <w:t>kul</w:t>
+      </w:r>
+      <w:proofErr w:type="spellEnd"/>
+      <w:r>
+        <w:rPr>
+          <w:lang w:val="en-US"/>
+        </w:rPr>
+        <w:t>[</w:t>
+      </w:r>
+      <w:proofErr w:type="spellStart"/>
+      <w:r>
+        <w:rPr>
+          <w:lang w:val="en-US"/>
+        </w:rPr>
+        <w:t>i</w:t>
+      </w:r>
+      <w:proofErr w:type="spellEnd"/>
+      <w:r>
+        <w:rPr>
+          <w:lang w:val="en-US"/>
+        </w:rPr>
+        <w:t xml:space="preserve">] = </w:t>
+      </w:r>
+      <w:proofErr w:type="spellStart"/>
+      <w:r>
+        <w:rPr>
+          <w:lang w:val="en-US"/>
+        </w:rPr>
+        <w:t>orsegszamok</w:t>
+      </w:r>
+      <w:proofErr w:type="spellEnd"/>
+      <w:r>
+        <w:rPr>
+          <w:lang w:val="en-US"/>
+        </w:rPr>
+        <w:t>[</w:t>
+      </w:r>
+      <w:proofErr w:type="spellStart"/>
+      <w:r>
+        <w:rPr>
+          <w:lang w:val="en-US"/>
+        </w:rPr>
+        <w:t>i</w:t>
+      </w:r>
+      <w:proofErr w:type="spellEnd"/>
+      <w:r>
+        <w:rPr>
+          <w:lang w:val="en-US"/>
+        </w:rPr>
+        <w:t xml:space="preserve">] - </w:t>
+      </w:r>
+      <w:proofErr w:type="spellStart"/>
+      <w:r>
+        <w:rPr>
+          <w:lang w:val="en-US"/>
+        </w:rPr>
+        <w:t>orsegszamok</w:t>
+      </w:r>
+      <w:proofErr w:type="spellEnd"/>
+      <w:r>
+        <w:rPr>
+          <w:lang w:val="en-US"/>
+        </w:rPr>
+        <w:t xml:space="preserve">[i-1] - 1) </w:t>
+      </w:r>
+      <w:proofErr w:type="spellStart"/>
+      <w:r>
+        <w:rPr>
+          <w:lang w:val="en-US"/>
+        </w:rPr>
+        <w:t>és</w:t>
+      </w:r>
+      <w:proofErr w:type="spellEnd"/>
+    </w:p>
+    <w:p>
+      <w:pPr>
+        <w:rPr>
+          <w:lang w:val="en-US"/>
+        </w:rPr>
+      </w:pPr>
+      <w:r>
+        <w:rPr>
+          <w:lang w:val="en-US"/>
+        </w:rPr>
+        <w:t xml:space="preserve">    </w:t>
+      </w:r>
+      <w:proofErr w:type="spellStart"/>
+      <w:r>
+        <w:rPr>
+          <w:lang w:val="en-US"/>
+        </w:rPr>
+        <w:t>db</w:t>
+      </w:r>
+      <w:proofErr w:type="spellEnd"/>
+      <w:r>
+        <w:rPr>
+          <w:lang w:val="en-US"/>
+        </w:rPr>
+        <w:t xml:space="preserve"> = </w:t>
+      </w:r>
+      <w:proofErr w:type="gramStart"/>
+      <w:r>
+        <w:rPr>
+          <w:lang w:val="en-US"/>
+        </w:rPr>
+        <w:t>DARAB(</w:t>
+      </w:r>
+      <w:proofErr w:type="spellStart"/>
+      <w:proofErr w:type="gramEnd"/>
+      <w:r>
+        <w:rPr>
+          <w:lang w:val="en-US"/>
+        </w:rPr>
+        <w:t>i</w:t>
+      </w:r>
+      <w:proofErr w:type="spellEnd"/>
+      <w:r>
+        <w:rPr>
+          <w:lang w:val="en-US"/>
+        </w:rPr>
+        <w:t xml:space="preserve">=1..m, </w:t>
+      </w:r>
+      <w:proofErr w:type="spellStart"/>
+      <w:r>
+        <w:rPr>
+          <w:lang w:val="en-US"/>
+        </w:rPr>
+        <w:t>kul</w:t>
+      </w:r>
+      <w:proofErr w:type="spellEnd"/>
+      <w:r>
+        <w:rPr>
+          <w:lang w:val="en-US"/>
+        </w:rPr>
+        <w:t>[</w:t>
+      </w:r>
+      <w:proofErr w:type="spellStart"/>
+      <w:r>
+        <w:rPr>
+          <w:lang w:val="en-US"/>
+        </w:rPr>
+        <w:t>i</w:t>
+      </w:r>
+      <w:proofErr w:type="spellEnd"/>
+      <w:r>
+        <w:rPr>
+          <w:lang w:val="en-US"/>
+        </w:rPr>
+        <w:t xml:space="preserve">]&gt;1) </w:t>
+      </w:r>
+      <w:proofErr w:type="spellStart"/>
+      <w:r>
+        <w:rPr>
+          <w:lang w:val="en-US"/>
+        </w:rPr>
+        <w:t>és</w:t>
+      </w:r>
+      <w:proofErr w:type="spellEnd"/>
+    </w:p>
+    <w:p>
+      <w:pPr>
+        <w:rPr>
+          <w:lang w:val="en-US"/>
+        </w:rPr>
+      </w:pPr>
+      <w:r>
+        <w:rPr>
+          <w:lang w:val="en-US"/>
+        </w:rPr>
+        <w:t xml:space="preserve">    </w:t>
+      </w:r>
+      <w:proofErr w:type="spellStart"/>
+      <w:r>
+        <w:rPr>
+          <w:lang w:val="en-US"/>
+        </w:rPr>
+        <w:t>hiany</w:t>
+      </w:r>
+      <w:proofErr w:type="spellEnd"/>
+      <w:r>
+        <w:rPr>
+          <w:lang w:val="en-US"/>
+        </w:rPr>
+        <w:t xml:space="preserve"> = </w:t>
+      </w:r>
+      <w:proofErr w:type="gramStart"/>
+      <w:r>
+        <w:rPr>
+          <w:lang w:val="en-US"/>
+        </w:rPr>
+        <w:t>KIVÁLOGAT(</w:t>
+      </w:r>
+      <w:proofErr w:type="spellStart"/>
+      <w:proofErr w:type="gramEnd"/>
+      <w:r>
+        <w:rPr>
+          <w:lang w:val="en-US"/>
+        </w:rPr>
+        <w:t>i</w:t>
+      </w:r>
+      <w:proofErr w:type="spellEnd"/>
+      <w:r>
+        <w:rPr>
+          <w:lang w:val="en-US"/>
+        </w:rPr>
+        <w:t xml:space="preserve">=1..m, </w:t>
+      </w:r>
+      <w:proofErr w:type="spellStart"/>
+      <w:r>
+        <w:rPr>
+          <w:lang w:val="en-US"/>
+        </w:rPr>
+        <w:t>kul</w:t>
+      </w:r>
+      <w:proofErr w:type="spellEnd"/>
+      <w:r>
+        <w:rPr>
+          <w:lang w:val="en-US"/>
+        </w:rPr>
+        <w:t>[</w:t>
+      </w:r>
+      <w:proofErr w:type="spellStart"/>
+      <w:r>
+        <w:rPr>
+          <w:lang w:val="en-US"/>
+        </w:rPr>
+        <w:t>i</w:t>
+      </w:r>
+      <w:proofErr w:type="spellEnd"/>
+      <w:r>
+        <w:rPr>
+          <w:lang w:val="en-US"/>
+        </w:rPr>
+        <w:t xml:space="preserve">]&gt;1, </w:t>
+      </w:r>
+      <w:proofErr w:type="spellStart"/>
+      <w:r>
+        <w:rPr>
+          <w:lang w:val="en-US"/>
+        </w:rPr>
+        <w:t>kul</w:t>
+      </w:r>
+      <w:proofErr w:type="spellEnd"/>
+      <w:r>
+        <w:rPr>
+          <w:lang w:val="en-US"/>
+        </w:rPr>
+        <w:t>[</w:t>
+      </w:r>
+      <w:proofErr w:type="spellStart"/>
+      <w:r>
+        <w:rPr>
+          <w:lang w:val="en-US"/>
+        </w:rPr>
+        <w:t>i</w:t>
+      </w:r>
+      <w:proofErr w:type="spellEnd"/>
+      <w:r>
+        <w:rPr>
+          <w:lang w:val="en-US"/>
+        </w:rPr>
+        <w:t xml:space="preserve">]).2 </w:t>
+      </w:r>
+      <w:proofErr w:type="spellStart"/>
+      <w:r>
+        <w:rPr>
+          <w:lang w:val="en-US"/>
+        </w:rPr>
+        <w:t>és</w:t>
+      </w:r>
+      <w:proofErr w:type="spellEnd"/>
+    </w:p>
+    <w:p>
+      <w:pPr>
+        <w:rPr>
+          <w:lang w:val="en-US"/>
+        </w:rPr>
+      </w:pPr>
+      <w:r>
+        <w:rPr>
+          <w:lang w:val="en-US"/>
+        </w:rPr>
+        <w:t xml:space="preserve">    </w:t>
+      </w:r>
+      <w:proofErr w:type="spellStart"/>
+      <w:r>
+        <w:rPr>
+          <w:lang w:val="en-US"/>
+        </w:rPr>
+        <w:t>uj</w:t>
+      </w:r>
+      <w:proofErr w:type="spellEnd"/>
+      <w:r>
+        <w:rPr>
+          <w:lang w:val="en-US"/>
+        </w:rPr>
+        <w:t xml:space="preserve"> = </w:t>
+      </w:r>
+      <w:proofErr w:type="gramStart"/>
+      <w:r>
+        <w:rPr>
+          <w:lang w:val="en-US"/>
+        </w:rPr>
+        <w:t>SZUMMA(</w:t>
+      </w:r>
+      <w:proofErr w:type="spellStart"/>
+      <w:proofErr w:type="gramEnd"/>
+      <w:r>
+        <w:rPr>
+          <w:lang w:val="en-US"/>
+        </w:rPr>
+        <w:t>i</w:t>
+      </w:r>
+      <w:proofErr w:type="spellEnd"/>
+      <w:r>
+        <w:rPr>
+          <w:lang w:val="en-US"/>
+        </w:rPr>
+        <w:t xml:space="preserve">=1..db, </w:t>
+      </w:r>
+      <w:proofErr w:type="spellStart"/>
+      <w:r>
+        <w:rPr>
+          <w:lang w:val="en-US"/>
+        </w:rPr>
+        <w:t>hiany</w:t>
+      </w:r>
+      <w:proofErr w:type="spellEnd"/>
+      <w:r>
+        <w:rPr>
+          <w:lang w:val="en-US"/>
+        </w:rPr>
+        <w:t>[</w:t>
+      </w:r>
+      <w:proofErr w:type="spellStart"/>
+      <w:r>
+        <w:rPr>
+          <w:lang w:val="en-US"/>
+        </w:rPr>
+        <w:t>i</w:t>
+      </w:r>
+      <w:proofErr w:type="spellEnd"/>
+      <w:r>
+        <w:rPr>
+          <w:lang w:val="en-US"/>
+        </w:rPr>
+        <w:t>]/2)</w:t>
+      </w:r>
+    </w:p>
+    <w:p>
+      <w:pPr>
+        <w:rPr>
+          <w:lang w:val="en-US"/>
+        </w:rPr>
+      </w:pPr>
+    </w:p>
+    <w:p>
+      <w:pPr>
+        <w:pStyle w:val="Heading2"/>
       </w:pPr>
       <w:r>
         <w:t>Sablon</w:t>
       </w:r>
     </w:p>
-    <w:p/>
-    <w:p>
-      <w:pPr>
-        <w:pStyle w:val="Cmsor2"/>
+    <w:p>
+      <w:r>
+        <w:rPr>
+          <w:noProof/>
+        </w:rPr>
+        <w:drawing>
+          <wp:inline distT="0" distB="0" distL="0" distR="0" wp14:anchorId="2972CBAD" wp14:editId="3841B790">
+            <wp:extent cx="5760720" cy="4001135"/>
+            <wp:effectExtent l="0" t="0" r="5080" b="0"/>
+            <wp:docPr id="259626220" name="Picture 3" descr="A screenshot of a computer&#10;&#10;Description automatically generated"/>
+            <wp:cNvGraphicFramePr>
+              <a:graphicFrameLocks xmlns:a="http://schemas.openxmlformats.org/drawingml/2006/main" noChangeAspect="1"/>
+            </wp:cNvGraphicFramePr>
+            <a:graphic xmlns:a="http://schemas.openxmlformats.org/drawingml/2006/main">
+              <a:graphicData uri="http://schemas.openxmlformats.org/drawingml/2006/picture">
+                <pic:pic xmlns:pic="http://schemas.openxmlformats.org/drawingml/2006/picture">
+                  <pic:nvPicPr>
+                    <pic:cNvPr id="259626220" name="Picture 3" descr="A screenshot of a computer&#10;&#10;Description automatically generated"/>
+                    <pic:cNvPicPr/>
+                  </pic:nvPicPr>
+                  <pic:blipFill>
+                    <a:blip r:embed="rId12">
+                      <a:extLst>
+                        <a:ext uri="{28A0092B-C50C-407E-A947-70E740481C1C}">
+                          <a14:useLocalDpi xmlns:a14="http://schemas.microsoft.com/office/drawing/2010/main" val="0"/>
+                        </a:ext>
+                      </a:extLst>
+                    </a:blip>
+                    <a:stretch>
+                      <a:fillRect/>
+                    </a:stretch>
+                  </pic:blipFill>
+                  <pic:spPr>
+                    <a:xfrm>
+                      <a:off x="0" y="0"/>
+                      <a:ext cx="5760720" cy="4001135"/>
+                    </a:xfrm>
+                    <a:prstGeom prst="rect">
+                      <a:avLst/>
+                    </a:prstGeom>
+                  </pic:spPr>
+                </pic:pic>
+              </a:graphicData>
+            </a:graphic>
+          </wp:inline>
+        </w:drawing>
+      </w:r>
+    </w:p>
+    <w:p>
+      <w:r>
+        <w:rPr>
+          <w:noProof/>
+        </w:rPr>
+        <w:lastRenderedPageBreak/>
+        <w:drawing>
+          <wp:inline distT="0" distB="0" distL="0" distR="0" wp14:anchorId="0A354E2A" wp14:editId="51E5EB95">
+            <wp:extent cx="5760720" cy="3990975"/>
+            <wp:effectExtent l="0" t="0" r="5080" b="0"/>
+            <wp:docPr id="1099861521" name="Picture 5" descr="A screenshot of a computer&#10;&#10;Description automatically generated"/>
+            <wp:cNvGraphicFramePr>
+              <a:graphicFrameLocks xmlns:a="http://schemas.openxmlformats.org/drawingml/2006/main" noChangeAspect="1"/>
+            </wp:cNvGraphicFramePr>
+            <a:graphic xmlns:a="http://schemas.openxmlformats.org/drawingml/2006/main">
+              <a:graphicData uri="http://schemas.openxmlformats.org/drawingml/2006/picture">
+                <pic:pic xmlns:pic="http://schemas.openxmlformats.org/drawingml/2006/picture">
+                  <pic:nvPicPr>
+                    <pic:cNvPr id="1099861521" name="Picture 5" descr="A screenshot of a computer&#10;&#10;Description automatically generated"/>
+                    <pic:cNvPicPr/>
+                  </pic:nvPicPr>
+                  <pic:blipFill>
+                    <a:blip r:embed="rId13">
+                      <a:extLst>
+                        <a:ext uri="{28A0092B-C50C-407E-A947-70E740481C1C}">
+                          <a14:useLocalDpi xmlns:a14="http://schemas.microsoft.com/office/drawing/2010/main" val="0"/>
+                        </a:ext>
+                      </a:extLst>
+                    </a:blip>
+                    <a:stretch>
+                      <a:fillRect/>
+                    </a:stretch>
+                  </pic:blipFill>
+                  <pic:spPr>
+                    <a:xfrm>
+                      <a:off x="0" y="0"/>
+                      <a:ext cx="5760720" cy="3990975"/>
+                    </a:xfrm>
+                    <a:prstGeom prst="rect">
+                      <a:avLst/>
+                    </a:prstGeom>
+                  </pic:spPr>
+                </pic:pic>
+              </a:graphicData>
+            </a:graphic>
+          </wp:inline>
+        </w:drawing>
+      </w:r>
+      <w:r>
+        <w:rPr>
+          <w:noProof/>
+        </w:rPr>
+        <w:drawing>
+          <wp:inline distT="0" distB="0" distL="0" distR="0" wp14:anchorId="7C2C4437" wp14:editId="08B2D6E8">
+            <wp:extent cx="5760720" cy="4004310"/>
+            <wp:effectExtent l="0" t="0" r="5080" b="0"/>
+            <wp:docPr id="1907232402" name="Picture 4" descr="A screenshot of a computer&#10;&#10;Description automatically generated"/>
+            <wp:cNvGraphicFramePr>
+              <a:graphicFrameLocks xmlns:a="http://schemas.openxmlformats.org/drawingml/2006/main" noChangeAspect="1"/>
+            </wp:cNvGraphicFramePr>
+            <a:graphic xmlns:a="http://schemas.openxmlformats.org/drawingml/2006/main">
+              <a:graphicData uri="http://schemas.openxmlformats.org/drawingml/2006/picture">
+                <pic:pic xmlns:pic="http://schemas.openxmlformats.org/drawingml/2006/picture">
+                  <pic:nvPicPr>
+                    <pic:cNvPr id="1907232402" name="Picture 4" descr="A screenshot of a computer&#10;&#10;Description automatically generated"/>
+                    <pic:cNvPicPr/>
+                  </pic:nvPicPr>
+                  <pic:blipFill>
+                    <a:blip r:embed="rId14">
+                      <a:extLst>
+                        <a:ext uri="{28A0092B-C50C-407E-A947-70E740481C1C}">
+                          <a14:useLocalDpi xmlns:a14="http://schemas.microsoft.com/office/drawing/2010/main" val="0"/>
+                        </a:ext>
+                      </a:extLst>
+                    </a:blip>
+                    <a:stretch>
+                      <a:fillRect/>
+                    </a:stretch>
+                  </pic:blipFill>
+                  <pic:spPr>
+                    <a:xfrm>
+                      <a:off x="0" y="0"/>
+                      <a:ext cx="5760720" cy="4004310"/>
+                    </a:xfrm>
+                    <a:prstGeom prst="rect">
+                      <a:avLst/>
+                    </a:prstGeom>
+                  </pic:spPr>
+                </pic:pic>
+              </a:graphicData>
+            </a:graphic>
+          </wp:inline>
+        </w:drawing>
+      </w:r>
+    </w:p>
+    <w:p>
+      <w:r>
+        <w:rPr>
+          <w:noProof/>
+        </w:rPr>
+        <w:lastRenderedPageBreak/>
+        <w:drawing>
+          <wp:inline distT="0" distB="0" distL="0" distR="0" wp14:anchorId="5D66FA81" wp14:editId="1D3DFCE3">
+            <wp:extent cx="5760720" cy="3990340"/>
+            <wp:effectExtent l="0" t="0" r="5080" b="0"/>
+            <wp:docPr id="797135353" name="Picture 6" descr="A screenshot of a computer&#10;&#10;Description automatically generated"/>
+            <wp:cNvGraphicFramePr>
+              <a:graphicFrameLocks xmlns:a="http://schemas.openxmlformats.org/drawingml/2006/main" noChangeAspect="1"/>
+            </wp:cNvGraphicFramePr>
+            <a:graphic xmlns:a="http://schemas.openxmlformats.org/drawingml/2006/main">
+              <a:graphicData uri="http://schemas.openxmlformats.org/drawingml/2006/picture">
+                <pic:pic xmlns:pic="http://schemas.openxmlformats.org/drawingml/2006/picture">
+                  <pic:nvPicPr>
+                    <pic:cNvPr id="797135353" name="Picture 6" descr="A screenshot of a computer&#10;&#10;Description automatically generated"/>
+                    <pic:cNvPicPr/>
+                  </pic:nvPicPr>
+                  <pic:blipFill>
+                    <a:blip r:embed="rId15">
+                      <a:extLst>
+                        <a:ext uri="{28A0092B-C50C-407E-A947-70E740481C1C}">
+                          <a14:useLocalDpi xmlns:a14="http://schemas.microsoft.com/office/drawing/2010/main" val="0"/>
+                        </a:ext>
+                      </a:extLst>
+                    </a:blip>
+                    <a:stretch>
+                      <a:fillRect/>
+                    </a:stretch>
+                  </pic:blipFill>
+                  <pic:spPr>
+                    <a:xfrm>
+                      <a:off x="0" y="0"/>
+                      <a:ext cx="5760720" cy="3990340"/>
+                    </a:xfrm>
+                    <a:prstGeom prst="rect">
+                      <a:avLst/>
+                    </a:prstGeom>
+                  </pic:spPr>
+                </pic:pic>
+              </a:graphicData>
+            </a:graphic>
+          </wp:inline>
+        </w:drawing>
+      </w:r>
+    </w:p>
+    <w:p>
+      <w:pPr>
+        <w:pStyle w:val="Heading2"/>
       </w:pPr>
       <w:r>
         <w:t>Visszavezetés</w:t>
       </w:r>
     </w:p>
-    <w:p/>
-    <w:p>
-      <w:pPr>
-        <w:pStyle w:val="Cmsor2"/>
-      </w:pPr>
-      <w:hyperlink r:id="rId10" w:history="1">
+    <w:p>
+      <w:pPr>
+        <w:rPr>
+          <w:lang w:val="en-US"/>
+        </w:rPr>
+      </w:pPr>
+      <w:r>
+        <w:rPr>
+          <w:lang w:val="en-US"/>
+        </w:rPr>
+        <w:t xml:space="preserve">MÁSOL: </w:t>
+      </w:r>
+      <w:r>
+        <w:rPr>
+          <w:rFonts w:ascii="Cambria Math" w:hAnsi="Cambria Math" w:cs="Cambria Math"/>
+          <w:lang w:val="en-US"/>
+        </w:rPr>
+        <w:t>∀</w:t>
+      </w:r>
+      <w:proofErr w:type="spellStart"/>
+      <w:r>
+        <w:rPr>
+          <w:lang w:val="en-US"/>
+        </w:rPr>
+        <w:t>i</w:t>
+      </w:r>
+      <w:proofErr w:type="spellEnd"/>
+      <w:r>
+        <w:rPr>
+          <w:rFonts w:ascii="Cambria Math" w:hAnsi="Cambria Math" w:cs="Cambria Math"/>
+          <w:lang w:val="en-US"/>
+        </w:rPr>
+        <w:t>∈</w:t>
+      </w:r>
+      <w:r>
+        <w:rPr>
+          <w:lang w:val="en-US"/>
+        </w:rPr>
+        <w:t>[</w:t>
+      </w:r>
+      <w:proofErr w:type="spellStart"/>
+      <w:proofErr w:type="gramStart"/>
+      <w:r>
+        <w:rPr>
+          <w:lang w:val="en-US"/>
+        </w:rPr>
+        <w:t>e..u</w:t>
+      </w:r>
+      <w:proofErr w:type="spellEnd"/>
+      <w:proofErr w:type="gramEnd"/>
+      <w:r>
+        <w:rPr>
+          <w:lang w:val="en-US"/>
+        </w:rPr>
+        <w:t>]:(y[i-e+1]=f(</w:t>
+      </w:r>
+      <w:proofErr w:type="spellStart"/>
+      <w:r>
+        <w:rPr>
+          <w:lang w:val="en-US"/>
+        </w:rPr>
+        <w:t>i</w:t>
+      </w:r>
+      <w:proofErr w:type="spellEnd"/>
+      <w:r>
+        <w:rPr>
+          <w:lang w:val="en-US"/>
+        </w:rPr>
+        <w:t>))</w:t>
+      </w:r>
+    </w:p>
+    <w:p>
+      <w:pPr>
+        <w:rPr>
+          <w:lang w:val="en-US"/>
+        </w:rPr>
+      </w:pPr>
+      <w:proofErr w:type="spellStart"/>
+      <w:proofErr w:type="gramStart"/>
+      <w:r>
+        <w:rPr>
+          <w:lang w:val="en-US"/>
+        </w:rPr>
+        <w:t>e..u</w:t>
+      </w:r>
+      <w:proofErr w:type="spellEnd"/>
+      <w:proofErr w:type="gramEnd"/>
+      <w:r>
+        <w:rPr>
+          <w:lang w:val="en-US"/>
+        </w:rPr>
+        <w:t xml:space="preserve">  </w:t>
+      </w:r>
+      <w:r>
+        <w:rPr>
+          <w:lang w:val="en-US"/>
+        </w:rPr>
+        <w:t xml:space="preserve">    </w:t>
+      </w:r>
+      <w:r>
+        <w:rPr>
+          <w:lang w:val="en-US"/>
+        </w:rPr>
+        <w:t xml:space="preserve">   ~ 1..m</w:t>
+      </w:r>
+    </w:p>
+    <w:p>
+      <w:pPr>
+        <w:rPr>
+          <w:lang w:val="en-US"/>
+        </w:rPr>
+      </w:pPr>
+      <w:r>
+        <w:rPr>
+          <w:lang w:val="en-US"/>
+        </w:rPr>
+        <w:t xml:space="preserve">y[i-e+1] ~ </w:t>
+      </w:r>
+      <w:proofErr w:type="spellStart"/>
+      <w:r>
+        <w:rPr>
+          <w:lang w:val="en-US"/>
+        </w:rPr>
+        <w:t>falak</w:t>
+      </w:r>
+      <w:proofErr w:type="spellEnd"/>
+      <w:r>
+        <w:rPr>
+          <w:lang w:val="en-US"/>
+        </w:rPr>
+        <w:t>[</w:t>
+      </w:r>
+      <w:proofErr w:type="spellStart"/>
+      <w:r>
+        <w:rPr>
+          <w:lang w:val="en-US"/>
+        </w:rPr>
+        <w:t>lista</w:t>
+      </w:r>
+      <w:proofErr w:type="spellEnd"/>
+      <w:r>
+        <w:rPr>
+          <w:lang w:val="en-US"/>
+        </w:rPr>
+        <w:t>[</w:t>
+      </w:r>
+      <w:proofErr w:type="spellStart"/>
+      <w:r>
+        <w:rPr>
+          <w:lang w:val="en-US"/>
+        </w:rPr>
+        <w:t>i</w:t>
+      </w:r>
+      <w:proofErr w:type="spellEnd"/>
+      <w:r>
+        <w:rPr>
+          <w:lang w:val="en-US"/>
+        </w:rPr>
+        <w:t>]]</w:t>
+      </w:r>
+    </w:p>
+    <w:p>
+      <w:pPr>
+        <w:rPr>
+          <w:lang w:val="en-US"/>
+        </w:rPr>
+      </w:pPr>
+      <w:r>
+        <w:rPr>
+          <w:lang w:val="en-US"/>
+        </w:rPr>
+        <w:t>f(</w:t>
+      </w:r>
+      <w:proofErr w:type="spellStart"/>
+      <w:r>
+        <w:rPr>
+          <w:lang w:val="en-US"/>
+        </w:rPr>
+        <w:t>i</w:t>
+      </w:r>
+      <w:proofErr w:type="spellEnd"/>
+      <w:r>
+        <w:rPr>
+          <w:lang w:val="en-US"/>
+        </w:rPr>
+        <w:t xml:space="preserve">)   </w:t>
+      </w:r>
+      <w:r>
+        <w:rPr>
+          <w:lang w:val="en-US"/>
+        </w:rPr>
+        <w:t xml:space="preserve">      </w:t>
+      </w:r>
+      <w:r>
+        <w:rPr>
+          <w:lang w:val="en-US"/>
+        </w:rPr>
+        <w:t xml:space="preserve">  ~ 1</w:t>
+      </w:r>
+    </w:p>
+    <w:p>
+      <w:pPr>
+        <w:rPr>
+          <w:lang w:val="en-US"/>
+        </w:rPr>
+      </w:pPr>
+    </w:p>
+    <w:p>
+      <w:pPr>
+        <w:rPr>
+          <w:lang w:val="en-US"/>
+        </w:rPr>
+      </w:pPr>
+      <w:r>
+        <w:rPr>
+          <w:lang w:val="en-US"/>
+        </w:rPr>
+        <w:t>KIVÁLOGAT:</w:t>
+      </w:r>
+    </w:p>
+    <w:p>
+      <w:pPr>
+        <w:rPr>
+          <w:lang w:val="en-US"/>
+        </w:rPr>
+      </w:pPr>
+      <w:r>
+        <w:rPr>
+          <w:lang w:val="en-US"/>
+        </w:rPr>
+        <w:t xml:space="preserve">y   </w:t>
+      </w:r>
+      <w:r>
+        <w:rPr>
+          <w:lang w:val="en-US"/>
+        </w:rPr>
+        <w:t xml:space="preserve">  </w:t>
+      </w:r>
+      <w:r>
+        <w:rPr>
+          <w:lang w:val="en-US"/>
+        </w:rPr>
+        <w:t xml:space="preserve"> ~ </w:t>
+      </w:r>
+      <w:proofErr w:type="spellStart"/>
+      <w:r>
+        <w:rPr>
+          <w:lang w:val="en-US"/>
+        </w:rPr>
+        <w:t>orsegszamok</w:t>
+      </w:r>
+      <w:proofErr w:type="spellEnd"/>
+    </w:p>
+    <w:p>
+      <w:pPr>
+        <w:rPr>
+          <w:lang w:val="en-US"/>
+        </w:rPr>
+      </w:pPr>
+      <w:proofErr w:type="spellStart"/>
+      <w:proofErr w:type="gramStart"/>
+      <w:r>
+        <w:rPr>
+          <w:lang w:val="en-US"/>
+        </w:rPr>
+        <w:t>e..u</w:t>
+      </w:r>
+      <w:proofErr w:type="spellEnd"/>
+      <w:proofErr w:type="gramEnd"/>
+      <w:r>
+        <w:rPr>
+          <w:lang w:val="en-US"/>
+        </w:rPr>
+        <w:t xml:space="preserve"> ~ 1..n</w:t>
+      </w:r>
+    </w:p>
+    <w:p>
+      <w:pPr>
+        <w:rPr>
+          <w:lang w:val="en-US"/>
+        </w:rPr>
+      </w:pPr>
+      <w:r>
+        <w:rPr>
+          <w:lang w:val="en-US"/>
+        </w:rPr>
+        <w:t>T(</w:t>
+      </w:r>
+      <w:proofErr w:type="spellStart"/>
+      <w:r>
+        <w:rPr>
+          <w:lang w:val="en-US"/>
+        </w:rPr>
+        <w:t>i</w:t>
+      </w:r>
+      <w:proofErr w:type="spellEnd"/>
+      <w:proofErr w:type="gramStart"/>
+      <w:r>
+        <w:rPr>
+          <w:lang w:val="en-US"/>
+        </w:rPr>
+        <w:t>)</w:t>
+      </w:r>
+      <w:r>
+        <w:rPr>
+          <w:lang w:val="en-US"/>
+        </w:rPr>
+        <w:t xml:space="preserve"> </w:t>
+      </w:r>
+      <w:r>
+        <w:rPr>
+          <w:lang w:val="en-US"/>
+        </w:rPr>
+        <w:t xml:space="preserve"> ~</w:t>
+      </w:r>
+      <w:proofErr w:type="gramEnd"/>
+      <w:r>
+        <w:rPr>
+          <w:lang w:val="en-US"/>
+        </w:rPr>
+        <w:t xml:space="preserve"> </w:t>
+      </w:r>
+      <w:proofErr w:type="spellStart"/>
+      <w:r>
+        <w:rPr>
+          <w:lang w:val="en-US"/>
+        </w:rPr>
+        <w:t>orsegek</w:t>
+      </w:r>
+      <w:proofErr w:type="spellEnd"/>
+      <w:r>
+        <w:rPr>
+          <w:lang w:val="en-US"/>
+        </w:rPr>
+        <w:t>[</w:t>
+      </w:r>
+      <w:proofErr w:type="spellStart"/>
+      <w:r>
+        <w:rPr>
+          <w:lang w:val="en-US"/>
+        </w:rPr>
+        <w:t>i</w:t>
+      </w:r>
+      <w:proofErr w:type="spellEnd"/>
+      <w:r>
+        <w:rPr>
+          <w:lang w:val="en-US"/>
+        </w:rPr>
+        <w:t>] != 0</w:t>
+      </w:r>
+    </w:p>
+    <w:p>
+      <w:pPr>
+        <w:rPr>
+          <w:lang w:val="en-US"/>
+        </w:rPr>
+      </w:pPr>
+      <w:r>
+        <w:rPr>
+          <w:lang w:val="en-US"/>
+        </w:rPr>
+        <w:t>f(</w:t>
+      </w:r>
+      <w:proofErr w:type="spellStart"/>
+      <w:r>
+        <w:rPr>
+          <w:lang w:val="en-US"/>
+        </w:rPr>
+        <w:t>i</w:t>
+      </w:r>
+      <w:proofErr w:type="spellEnd"/>
+      <w:r>
+        <w:rPr>
+          <w:lang w:val="en-US"/>
+        </w:rPr>
+        <w:t>)</w:t>
+      </w:r>
+      <w:r>
+        <w:rPr>
+          <w:lang w:val="en-US"/>
+        </w:rPr>
+        <w:t xml:space="preserve">  </w:t>
+      </w:r>
+      <w:r>
+        <w:rPr>
+          <w:lang w:val="en-US"/>
+        </w:rPr>
+        <w:t xml:space="preserve"> ~ </w:t>
+      </w:r>
+      <w:proofErr w:type="spellStart"/>
+      <w:r>
+        <w:rPr>
+          <w:lang w:val="en-US"/>
+        </w:rPr>
+        <w:t>i</w:t>
+      </w:r>
+      <w:proofErr w:type="spellEnd"/>
+    </w:p>
+    <w:p>
+      <w:pPr>
+        <w:rPr>
+          <w:lang w:val="en-US"/>
+        </w:rPr>
+      </w:pPr>
+    </w:p>
+    <w:p>
+      <w:pPr>
+        <w:rPr>
+          <w:lang w:val="en-US"/>
+        </w:rPr>
+      </w:pPr>
+      <w:r>
+        <w:rPr>
+          <w:lang w:val="en-US"/>
+        </w:rPr>
+        <w:t xml:space="preserve">MÁSOL: </w:t>
+      </w:r>
+      <w:r>
+        <w:rPr>
+          <w:rFonts w:ascii="Cambria Math" w:hAnsi="Cambria Math" w:cs="Cambria Math"/>
+          <w:lang w:val="en-US"/>
+        </w:rPr>
+        <w:t>∀</w:t>
+      </w:r>
+      <w:proofErr w:type="spellStart"/>
+      <w:r>
+        <w:rPr>
+          <w:lang w:val="en-US"/>
+        </w:rPr>
+        <w:t>i</w:t>
+      </w:r>
+      <w:proofErr w:type="spellEnd"/>
+      <w:r>
+        <w:rPr>
+          <w:rFonts w:ascii="Cambria Math" w:hAnsi="Cambria Math" w:cs="Cambria Math"/>
+          <w:lang w:val="en-US"/>
+        </w:rPr>
+        <w:t>∈</w:t>
+      </w:r>
+      <w:r>
+        <w:rPr>
+          <w:lang w:val="en-US"/>
+        </w:rPr>
+        <w:t>[</w:t>
+      </w:r>
+      <w:proofErr w:type="spellStart"/>
+      <w:proofErr w:type="gramStart"/>
+      <w:r>
+        <w:rPr>
+          <w:lang w:val="en-US"/>
+        </w:rPr>
+        <w:t>e..u</w:t>
+      </w:r>
+      <w:proofErr w:type="spellEnd"/>
+      <w:proofErr w:type="gramEnd"/>
+      <w:r>
+        <w:rPr>
+          <w:lang w:val="en-US"/>
+        </w:rPr>
+        <w:t>]:(y[i-e+1]=f(</w:t>
+      </w:r>
+      <w:proofErr w:type="spellStart"/>
+      <w:r>
+        <w:rPr>
+          <w:lang w:val="en-US"/>
+        </w:rPr>
+        <w:t>i</w:t>
+      </w:r>
+      <w:proofErr w:type="spellEnd"/>
+      <w:r>
+        <w:rPr>
+          <w:lang w:val="en-US"/>
+        </w:rPr>
+        <w:t>))</w:t>
+      </w:r>
+    </w:p>
+    <w:p>
+      <w:pPr>
+        <w:rPr>
+          <w:lang w:val="en-US"/>
+        </w:rPr>
+      </w:pPr>
+      <w:proofErr w:type="spellStart"/>
+      <w:proofErr w:type="gramStart"/>
+      <w:r>
+        <w:rPr>
+          <w:lang w:val="en-US"/>
+        </w:rPr>
+        <w:t>e..u</w:t>
+      </w:r>
+      <w:proofErr w:type="spellEnd"/>
+      <w:proofErr w:type="gramEnd"/>
+      <w:r>
+        <w:rPr>
+          <w:lang w:val="en-US"/>
+        </w:rPr>
+        <w:t xml:space="preserve">  </w:t>
+      </w:r>
+      <w:r>
+        <w:rPr>
+          <w:lang w:val="en-US"/>
+        </w:rPr>
+        <w:t xml:space="preserve">    </w:t>
+      </w:r>
+      <w:r>
+        <w:rPr>
+          <w:lang w:val="en-US"/>
+        </w:rPr>
+        <w:t xml:space="preserve">   ~ 2..m</w:t>
+      </w:r>
+    </w:p>
+    <w:p>
+      <w:pPr>
+        <w:rPr>
+          <w:lang w:val="en-US"/>
+        </w:rPr>
+      </w:pPr>
+      <w:r>
+        <w:rPr>
+          <w:lang w:val="en-US"/>
+        </w:rPr>
+        <w:t xml:space="preserve">y[i-e+1] ~ </w:t>
+      </w:r>
+      <w:proofErr w:type="spellStart"/>
+      <w:r>
+        <w:rPr>
+          <w:lang w:val="en-US"/>
+        </w:rPr>
+        <w:t>kul</w:t>
+      </w:r>
+      <w:proofErr w:type="spellEnd"/>
+      <w:r>
+        <w:rPr>
+          <w:lang w:val="en-US"/>
+        </w:rPr>
+        <w:t>[</w:t>
+      </w:r>
+      <w:proofErr w:type="spellStart"/>
+      <w:r>
+        <w:rPr>
+          <w:lang w:val="en-US"/>
+        </w:rPr>
+        <w:t>i</w:t>
+      </w:r>
+      <w:proofErr w:type="spellEnd"/>
+      <w:r>
+        <w:rPr>
+          <w:lang w:val="en-US"/>
+        </w:rPr>
+        <w:t>]</w:t>
+      </w:r>
+    </w:p>
+    <w:p>
+      <w:pPr>
+        <w:rPr>
+          <w:lang w:val="en-US"/>
+        </w:rPr>
+      </w:pPr>
+      <w:r>
+        <w:rPr>
+          <w:lang w:val="en-US"/>
+        </w:rPr>
+        <w:t>f(</w:t>
+      </w:r>
+      <w:proofErr w:type="spellStart"/>
+      <w:r>
+        <w:rPr>
+          <w:lang w:val="en-US"/>
+        </w:rPr>
+        <w:t>i</w:t>
+      </w:r>
+      <w:proofErr w:type="spellEnd"/>
+      <w:r>
+        <w:rPr>
+          <w:lang w:val="en-US"/>
+        </w:rPr>
+        <w:t xml:space="preserve">)   </w:t>
+      </w:r>
+      <w:r>
+        <w:rPr>
+          <w:lang w:val="en-US"/>
+        </w:rPr>
+        <w:t xml:space="preserve">      </w:t>
+      </w:r>
+      <w:r>
+        <w:rPr>
+          <w:lang w:val="en-US"/>
+        </w:rPr>
+        <w:t xml:space="preserve">  ~ </w:t>
+      </w:r>
+      <w:proofErr w:type="spellStart"/>
+      <w:r>
+        <w:rPr>
+          <w:lang w:val="en-US"/>
+        </w:rPr>
+        <w:t>ujlista</w:t>
+      </w:r>
+      <w:proofErr w:type="spellEnd"/>
+      <w:r>
+        <w:rPr>
+          <w:lang w:val="en-US"/>
+        </w:rPr>
+        <w:t>[</w:t>
+      </w:r>
+      <w:proofErr w:type="spellStart"/>
+      <w:r>
+        <w:rPr>
+          <w:lang w:val="en-US"/>
+        </w:rPr>
+        <w:t>i</w:t>
+      </w:r>
+      <w:proofErr w:type="spellEnd"/>
+      <w:r>
+        <w:rPr>
+          <w:lang w:val="en-US"/>
+        </w:rPr>
+        <w:t xml:space="preserve">] - </w:t>
+      </w:r>
+      <w:proofErr w:type="spellStart"/>
+      <w:r>
+        <w:rPr>
+          <w:lang w:val="en-US"/>
+        </w:rPr>
+        <w:t>ujlista</w:t>
+      </w:r>
+      <w:proofErr w:type="spellEnd"/>
+      <w:r>
+        <w:rPr>
+          <w:lang w:val="en-US"/>
+        </w:rPr>
+        <w:t>[i-1] - 1</w:t>
+      </w:r>
+    </w:p>
+    <w:p>
+      <w:pPr>
+        <w:rPr>
+          <w:lang w:val="en-US"/>
+        </w:rPr>
+      </w:pPr>
+    </w:p>
+    <w:p>
+      <w:pPr>
+        <w:rPr>
+          <w:lang w:val="en-US"/>
+        </w:rPr>
+      </w:pPr>
+      <w:r>
+        <w:rPr>
+          <w:lang w:val="en-US"/>
+        </w:rPr>
+        <w:lastRenderedPageBreak/>
+        <w:t>DARAB:</w:t>
+      </w:r>
+    </w:p>
+    <w:p>
+      <w:pPr>
+        <w:rPr>
+          <w:lang w:val="en-US"/>
+        </w:rPr>
+      </w:pPr>
+      <w:proofErr w:type="spellStart"/>
+      <w:r>
+        <w:rPr>
+          <w:lang w:val="en-US"/>
+        </w:rPr>
+        <w:t>db</w:t>
+      </w:r>
+      <w:proofErr w:type="spellEnd"/>
+      <w:r>
+        <w:rPr>
+          <w:lang w:val="en-US"/>
+        </w:rPr>
+        <w:t xml:space="preserve">   ~ </w:t>
+      </w:r>
+      <w:proofErr w:type="spellStart"/>
+      <w:r>
+        <w:rPr>
+          <w:lang w:val="en-US"/>
+        </w:rPr>
+        <w:t>db</w:t>
+      </w:r>
+      <w:proofErr w:type="spellEnd"/>
+    </w:p>
+    <w:p>
+      <w:pPr>
+        <w:rPr>
+          <w:lang w:val="en-US"/>
+        </w:rPr>
+      </w:pPr>
+      <w:proofErr w:type="spellStart"/>
+      <w:proofErr w:type="gramStart"/>
+      <w:r>
+        <w:rPr>
+          <w:lang w:val="en-US"/>
+        </w:rPr>
+        <w:t>e..u</w:t>
+      </w:r>
+      <w:proofErr w:type="spellEnd"/>
+      <w:proofErr w:type="gramEnd"/>
+      <w:r>
+        <w:rPr>
+          <w:lang w:val="en-US"/>
+        </w:rPr>
+        <w:t xml:space="preserve"> ~ 1..m</w:t>
+      </w:r>
+    </w:p>
+    <w:p>
+      <w:pPr>
+        <w:rPr>
+          <w:lang w:val="en-US"/>
+        </w:rPr>
+      </w:pPr>
+      <w:r>
+        <w:rPr>
+          <w:lang w:val="en-US"/>
+        </w:rPr>
+        <w:t>T(</w:t>
+      </w:r>
+      <w:proofErr w:type="spellStart"/>
+      <w:r>
+        <w:rPr>
+          <w:lang w:val="en-US"/>
+        </w:rPr>
+        <w:t>i</w:t>
+      </w:r>
+      <w:proofErr w:type="spellEnd"/>
+      <w:proofErr w:type="gramStart"/>
+      <w:r>
+        <w:rPr>
+          <w:lang w:val="en-US"/>
+        </w:rPr>
+        <w:t>)</w:t>
+      </w:r>
+      <w:r>
+        <w:rPr>
+          <w:lang w:val="en-US"/>
+        </w:rPr>
+        <w:t xml:space="preserve"> </w:t>
+      </w:r>
+      <w:r>
+        <w:rPr>
+          <w:lang w:val="en-US"/>
+        </w:rPr>
+        <w:t xml:space="preserve"> ~</w:t>
+      </w:r>
+      <w:proofErr w:type="gramEnd"/>
+      <w:r>
+        <w:rPr>
+          <w:lang w:val="en-US"/>
+        </w:rPr>
+        <w:t xml:space="preserve"> </w:t>
+      </w:r>
+      <w:proofErr w:type="spellStart"/>
+      <w:r>
+        <w:rPr>
+          <w:lang w:val="en-US"/>
+        </w:rPr>
+        <w:t>kul</w:t>
+      </w:r>
+      <w:proofErr w:type="spellEnd"/>
+      <w:r>
+        <w:rPr>
+          <w:lang w:val="en-US"/>
+        </w:rPr>
+        <w:t>[</w:t>
+      </w:r>
+      <w:proofErr w:type="spellStart"/>
+      <w:r>
+        <w:rPr>
+          <w:lang w:val="en-US"/>
+        </w:rPr>
+        <w:t>i</w:t>
+      </w:r>
+      <w:proofErr w:type="spellEnd"/>
+      <w:r>
+        <w:rPr>
+          <w:lang w:val="en-US"/>
+        </w:rPr>
+        <w:t>] &gt; 1</w:t>
+      </w:r>
+    </w:p>
+    <w:p>
+      <w:pPr>
+        <w:rPr>
+          <w:lang w:val="en-US"/>
+        </w:rPr>
+      </w:pPr>
+    </w:p>
+    <w:p>
+      <w:pPr>
+        <w:rPr>
+          <w:lang w:val="en-US"/>
+        </w:rPr>
+      </w:pPr>
+      <w:r>
+        <w:rPr>
+          <w:lang w:val="en-US"/>
+        </w:rPr>
+        <w:t>KIVÁLOGAT:</w:t>
+      </w:r>
+    </w:p>
+    <w:p>
+      <w:pPr>
+        <w:rPr>
+          <w:lang w:val="en-US"/>
+        </w:rPr>
+      </w:pPr>
+      <w:r>
+        <w:rPr>
+          <w:lang w:val="en-US"/>
+        </w:rPr>
+        <w:t xml:space="preserve">y </w:t>
+      </w:r>
+      <w:r>
+        <w:rPr>
+          <w:lang w:val="en-US"/>
+        </w:rPr>
+        <w:t xml:space="preserve">  </w:t>
+      </w:r>
+      <w:r>
+        <w:rPr>
+          <w:lang w:val="en-US"/>
+        </w:rPr>
+        <w:t xml:space="preserve">   ~ </w:t>
+      </w:r>
+      <w:proofErr w:type="spellStart"/>
+      <w:r>
+        <w:rPr>
+          <w:lang w:val="en-US"/>
+        </w:rPr>
+        <w:t>hiany</w:t>
+      </w:r>
+      <w:proofErr w:type="spellEnd"/>
+    </w:p>
+    <w:p>
+      <w:pPr>
+        <w:rPr>
+          <w:lang w:val="en-US"/>
+        </w:rPr>
+      </w:pPr>
+      <w:proofErr w:type="spellStart"/>
+      <w:proofErr w:type="gramStart"/>
+      <w:r>
+        <w:rPr>
+          <w:lang w:val="en-US"/>
+        </w:rPr>
+        <w:t>e..u</w:t>
+      </w:r>
+      <w:proofErr w:type="spellEnd"/>
+      <w:proofErr w:type="gramEnd"/>
+      <w:r>
+        <w:rPr>
+          <w:lang w:val="en-US"/>
+        </w:rPr>
+        <w:t xml:space="preserve"> ~ 1..m</w:t>
+      </w:r>
+    </w:p>
+    <w:p>
+      <w:pPr>
+        <w:rPr>
+          <w:lang w:val="en-US"/>
+        </w:rPr>
+      </w:pPr>
+      <w:r>
+        <w:rPr>
+          <w:lang w:val="en-US"/>
+        </w:rPr>
+        <w:t>T(</w:t>
+      </w:r>
+      <w:proofErr w:type="spellStart"/>
+      <w:r>
+        <w:rPr>
+          <w:lang w:val="en-US"/>
+        </w:rPr>
+        <w:t>i</w:t>
+      </w:r>
+      <w:proofErr w:type="spellEnd"/>
+      <w:proofErr w:type="gramStart"/>
+      <w:r>
+        <w:rPr>
+          <w:lang w:val="en-US"/>
+        </w:rPr>
+        <w:t xml:space="preserve">) </w:t>
+      </w:r>
+      <w:r>
+        <w:rPr>
+          <w:lang w:val="en-US"/>
+        </w:rPr>
+        <w:t xml:space="preserve"> </w:t>
+      </w:r>
+      <w:r>
+        <w:rPr>
+          <w:lang w:val="en-US"/>
+        </w:rPr>
+        <w:t>~</w:t>
+      </w:r>
+      <w:proofErr w:type="gramEnd"/>
+      <w:r>
+        <w:rPr>
+          <w:lang w:val="en-US"/>
+        </w:rPr>
+        <w:t xml:space="preserve"> </w:t>
+      </w:r>
+      <w:proofErr w:type="spellStart"/>
+      <w:r>
+        <w:rPr>
+          <w:lang w:val="en-US"/>
+        </w:rPr>
+        <w:t>kul</w:t>
+      </w:r>
+      <w:proofErr w:type="spellEnd"/>
+      <w:r>
+        <w:rPr>
+          <w:lang w:val="en-US"/>
+        </w:rPr>
+        <w:t>[</w:t>
+      </w:r>
+      <w:proofErr w:type="spellStart"/>
+      <w:r>
+        <w:rPr>
+          <w:lang w:val="en-US"/>
+        </w:rPr>
+        <w:t>i</w:t>
+      </w:r>
+      <w:proofErr w:type="spellEnd"/>
+      <w:r>
+        <w:rPr>
+          <w:lang w:val="en-US"/>
+        </w:rPr>
+        <w:t>]&gt;1</w:t>
+      </w:r>
+    </w:p>
+    <w:p>
+      <w:pPr>
+        <w:rPr>
+          <w:lang w:val="en-US"/>
+        </w:rPr>
+      </w:pPr>
+      <w:r>
+        <w:rPr>
+          <w:lang w:val="en-US"/>
+        </w:rPr>
+        <w:t>f(</w:t>
+      </w:r>
+      <w:proofErr w:type="spellStart"/>
+      <w:r>
+        <w:rPr>
+          <w:lang w:val="en-US"/>
+        </w:rPr>
+        <w:t>i</w:t>
+      </w:r>
+      <w:proofErr w:type="spellEnd"/>
+      <w:r>
+        <w:rPr>
+          <w:lang w:val="en-US"/>
+        </w:rPr>
+        <w:t>)</w:t>
+      </w:r>
+      <w:r>
+        <w:rPr>
+          <w:lang w:val="en-US"/>
+        </w:rPr>
+        <w:t xml:space="preserve">  </w:t>
+      </w:r>
+      <w:r>
+        <w:rPr>
+          <w:lang w:val="en-US"/>
+        </w:rPr>
+        <w:t xml:space="preserve"> ~ </w:t>
+      </w:r>
+      <w:proofErr w:type="spellStart"/>
+      <w:r>
+        <w:rPr>
+          <w:lang w:val="en-US"/>
+        </w:rPr>
+        <w:t>kul</w:t>
+      </w:r>
+      <w:proofErr w:type="spellEnd"/>
+      <w:r>
+        <w:rPr>
+          <w:lang w:val="en-US"/>
+        </w:rPr>
+        <w:t>[</w:t>
+      </w:r>
+      <w:proofErr w:type="spellStart"/>
+      <w:r>
+        <w:rPr>
+          <w:lang w:val="en-US"/>
+        </w:rPr>
+        <w:t>i</w:t>
+      </w:r>
+      <w:proofErr w:type="spellEnd"/>
+      <w:r>
+        <w:rPr>
+          <w:lang w:val="en-US"/>
+        </w:rPr>
+        <w:t>]</w:t>
+      </w:r>
+    </w:p>
+    <w:p>
+      <w:pPr>
+        <w:rPr>
+          <w:lang w:val="en-US"/>
+        </w:rPr>
+      </w:pPr>
+    </w:p>
+    <w:p>
+      <w:pPr>
+        <w:rPr>
+          <w:lang w:val="en-US"/>
+        </w:rPr>
+      </w:pPr>
+      <w:r>
+        <w:rPr>
+          <w:lang w:val="en-US"/>
+        </w:rPr>
+        <w:t>SZUMMA:</w:t>
+      </w:r>
+    </w:p>
+    <w:p>
+      <w:pPr>
+        <w:rPr>
+          <w:lang w:val="en-US"/>
+        </w:rPr>
+      </w:pPr>
+      <w:r>
+        <w:rPr>
+          <w:lang w:val="en-US"/>
+        </w:rPr>
+        <w:t xml:space="preserve">s    </w:t>
+      </w:r>
+      <w:r>
+        <w:rPr>
+          <w:lang w:val="en-US"/>
+        </w:rPr>
+        <w:t xml:space="preserve">  </w:t>
+      </w:r>
+      <w:r>
+        <w:rPr>
+          <w:lang w:val="en-US"/>
+        </w:rPr>
+        <w:t>~ uj</w:t>
+      </w:r>
+    </w:p>
+    <w:p>
+      <w:pPr>
+        <w:rPr>
+          <w:lang w:val="en-US"/>
+        </w:rPr>
+      </w:pPr>
+      <w:proofErr w:type="spellStart"/>
+      <w:proofErr w:type="gramStart"/>
+      <w:r>
+        <w:rPr>
+          <w:lang w:val="en-US"/>
+        </w:rPr>
+        <w:t>e..u</w:t>
+      </w:r>
+      <w:proofErr w:type="spellEnd"/>
+      <w:proofErr w:type="gramEnd"/>
+      <w:r>
+        <w:rPr>
+          <w:lang w:val="en-US"/>
+        </w:rPr>
+        <w:t xml:space="preserve"> ~ 1..db</w:t>
+      </w:r>
+    </w:p>
+    <w:p>
+      <w:pPr>
+        <w:rPr>
+          <w:lang w:val="en-US"/>
+        </w:rPr>
+      </w:pPr>
+      <w:r>
+        <w:rPr>
+          <w:lang w:val="en-US"/>
+        </w:rPr>
+        <w:t>f(</w:t>
+      </w:r>
+      <w:proofErr w:type="spellStart"/>
+      <w:r>
+        <w:rPr>
+          <w:lang w:val="en-US"/>
+        </w:rPr>
+        <w:t>i</w:t>
+      </w:r>
+      <w:proofErr w:type="spellEnd"/>
+      <w:r>
+        <w:rPr>
+          <w:lang w:val="en-US"/>
+        </w:rPr>
+        <w:t>)</w:t>
+      </w:r>
+      <w:r>
+        <w:rPr>
+          <w:lang w:val="en-US"/>
+        </w:rPr>
+        <w:t xml:space="preserve">  </w:t>
+      </w:r>
+      <w:r>
+        <w:rPr>
+          <w:lang w:val="en-US"/>
+        </w:rPr>
+        <w:t xml:space="preserve"> ~ </w:t>
+      </w:r>
+      <w:proofErr w:type="spellStart"/>
+      <w:r>
+        <w:rPr>
+          <w:lang w:val="en-US"/>
+        </w:rPr>
+        <w:t>hiany</w:t>
+      </w:r>
+      <w:proofErr w:type="spellEnd"/>
+      <w:r>
+        <w:rPr>
+          <w:lang w:val="en-US"/>
+        </w:rPr>
+        <w:t>[</w:t>
+      </w:r>
+      <w:proofErr w:type="spellStart"/>
+      <w:r>
+        <w:rPr>
+          <w:lang w:val="en-US"/>
+        </w:rPr>
+        <w:t>i</w:t>
+      </w:r>
+      <w:proofErr w:type="spellEnd"/>
+      <w:r>
+        <w:rPr>
+          <w:lang w:val="en-US"/>
+        </w:rPr>
+        <w:t>]/2</w:t>
+      </w:r>
+    </w:p>
+    <w:p>
+      <w:pPr>
+        <w:rPr>
+          <w:lang w:val="en-US"/>
+        </w:rPr>
+      </w:pPr>
+    </w:p>
+    <w:p>
+      <w:pPr>
+        <w:pStyle w:val="Heading2"/>
+        <w:rPr>
+          <w:color w:val="467886" w:themeColor="hyperlink"/>
+          <w:u w:val="single"/>
+        </w:rPr>
+      </w:pPr>
+      <w:hyperlink r:id="rId16" w:history="1">
         <w:r>
           <w:rPr>
-            <w:rStyle w:val="Hiperhivatkozs"/>
+            <w:rStyle w:val="Hyperlink"/>
           </w:rPr>
           <w:t>Algoritmus</w:t>
         </w:r>
       </w:hyperlink>
     </w:p>
+    <w:p>
+      <w:r>
+        <w:rPr>
+          <w:noProof/>
+        </w:rPr>
+        <w:drawing>
+          <wp:inline distT="0" distB="0" distL="0" distR="0" wp14:anchorId="0D04B6D0" wp14:editId="1E8EBE04">
+            <wp:extent cx="5760720" cy="6614795"/>
+            <wp:effectExtent l="0" t="0" r="5080" b="1905"/>
+            <wp:docPr id="260136550" name="Picture 7" descr="A screenshot of a computer&#10;&#10;Description automatically generated"/>
+            <wp:cNvGraphicFramePr>
+              <a:graphicFrameLocks xmlns:a="http://schemas.openxmlformats.org/drawingml/2006/main" noChangeAspect="1"/>
+            </wp:cNvGraphicFramePr>
+            <a:graphic xmlns:a="http://schemas.openxmlformats.org/drawingml/2006/main">
+              <a:graphicData uri="http://schemas.openxmlformats.org/drawingml/2006/picture">
+                <pic:pic xmlns:pic="http://schemas.openxmlformats.org/drawingml/2006/picture">
+                  <pic:nvPicPr>
+                    <pic:cNvPr id="260136550" name="Picture 7" descr="A screenshot of a computer&#10;&#10;Description automatically generated"/>
+                    <pic:cNvPicPr/>
+                  </pic:nvPicPr>
+                  <pic:blipFill>
+                    <a:blip r:embed="rId17">
+                      <a:extLst>
+                        <a:ext uri="{28A0092B-C50C-407E-A947-70E740481C1C}">
+                          <a14:useLocalDpi xmlns:a14="http://schemas.microsoft.com/office/drawing/2010/main" val="0"/>
+                        </a:ext>
+                      </a:extLst>
+                    </a:blip>
+                    <a:stretch>
+                      <a:fillRect/>
+                    </a:stretch>
+                  </pic:blipFill>
+                  <pic:spPr>
+                    <a:xfrm>
+                      <a:off x="0" y="0"/>
+                      <a:ext cx="5760720" cy="6614795"/>
+                    </a:xfrm>
+                    <a:prstGeom prst="rect">
+                      <a:avLst/>
+                    </a:prstGeom>
+                  </pic:spPr>
+                </pic:pic>
+              </a:graphicData>
+            </a:graphic>
+          </wp:inline>
+        </w:drawing>
+      </w:r>
+    </w:p>
+    <w:p/>
+    <w:p>
+      <w:proofErr w:type="spellStart"/>
+      <w:r>
+        <w:t>Git</w:t>
+      </w:r>
+      <w:proofErr w:type="spellEnd"/>
+      <w:r>
+        <w:t xml:space="preserve"> </w:t>
+      </w:r>
+      <w:proofErr w:type="spellStart"/>
+      <w:r>
+        <w:t>repo</w:t>
+      </w:r>
+      <w:proofErr w:type="spellEnd"/>
+      <w:r>
+        <w:t>:</w:t>
+      </w:r>
+    </w:p>
+    <w:p>
+      <w:hyperlink r:id="rId18" w:history="1">
+        <w:r>
+          <w:rPr>
+            <w:rStyle w:val="Hyperlink"/>
+          </w:rPr>
+          <w:t>https://github.com/csabisoos/elte/tree/main/1.%20felev/programozas%20gyak/beadando_2</w:t>
+        </w:r>
+      </w:hyperlink>
+    </w:p>
     <w:p/>
     <w:sectPr>
-      <w:headerReference w:type="default" r:id="rId11"/>
+      <w:headerReference w:type="default" r:id="rId19"/>
       <w:pgSz w:w="11906" w:h="16838"/>
       <w:pgMar w:top="1417" w:right="1417" w:bottom="1417" w:left="1417" w:header="708" w:footer="708" w:gutter="0"/>
       <w:cols w:space="708"/>
@@ -283,13 +2802,16 @@
 <w:hdr xmlns:wpc="http://schemas.microsoft.com/office/word/2010/wordprocessingCanvas" xmlns:cx="http://schemas.microsoft.com/office/drawing/2014/chartex" xmlns:cx1="http://schemas.microsoft.com/office/drawing/2015/9/8/chartex" xmlns:cx2="http://schemas.microsoft.com/office/drawing/2015/10/21/chartex" xmlns:cx3="http://schemas.microsoft.com/office/drawing/2016/5/9/chartex" xmlns:cx4="http://schemas.microsoft.com/office/drawing/2016/5/10/chartex" xmlns:cx5="http://schemas.microsoft.com/office/drawing/2016/5/11/chartex" xmlns:cx6="http://schemas.microsoft.com/office/drawing/2016/5/12/chartex" xmlns:cx7="http://schemas.microsoft.com/office/drawing/2016/5/13/chartex" xmlns:cx8="http://schemas.microsoft.com/office/drawing/2016/5/14/chartex" xmlns:mc="http://schemas.openxmlformats.org/markup-compatibility/2006" xmlns:aink="http://schemas.microsoft.com/office/drawing/2016/ink" xmlns:am3d="http://schemas.microsoft.com/office/drawing/2017/model3d" xmlns:o="urn:schemas-microsoft-com:office:office" xmlns:oel="http://schemas.microsoft.com/office/2019/extlst" xmlns:r="http://schemas.openxmlformats.org/officeDocument/2006/relationships" xmlns:m="http://schemas.openxmlformats.org/officeDocument/2006/math" xmlns:v="urn:schemas-microsoft-com:vml" xmlns:wp14="http://schemas.microsoft.com/office/word/2010/wordprocessingDrawing" xmlns:wp="http://schemas.openxmlformats.org/drawingml/2006/wordprocessingDrawing" xmlns:w10="urn:schemas-microsoft-com:office:word" xmlns:w="http://schemas.openxmlformats.org/wordprocessingml/2006/main" xmlns:w14="http://schemas.microsoft.com/office/word/2010/wordml" xmlns:w15="http://schemas.microsoft.com/office/word/2012/wordml" xmlns:w16cex="http://schemas.microsoft.com/office/word/2018/wordml/cex" xmlns:w16cid="http://schemas.microsoft.com/office/word/2016/wordml/cid" xmlns:w16="http://schemas.microsoft.com/office/word/2018/wordml" xmlns:w16du="http://schemas.microsoft.com/office/word/2023/wordml/word16du" xmlns:w16sdtdh="http://schemas.microsoft.com/office/word/2020/wordml/sdtdatahash" xmlns:w16se="http://schemas.microsoft.com/office/word/2015/wordml/symex" xmlns:wpg="http://schemas.microsoft.com/office/word/2010/wordprocessingGroup" xmlns:wpi="http://schemas.microsoft.com/office/word/2010/wordprocessingInk" xmlns:wne="http://schemas.microsoft.com/office/word/2006/wordml" xmlns:wps="http://schemas.microsoft.com/office/word/2010/wordprocessingShape" mc:Ignorable="w14 w15 w16se w16cid w16 w16cex w16sdtdh w16du wp14">
   <w:p>
     <w:pPr>
-      <w:pStyle w:val="lfej"/>
+      <w:pStyle w:val="Header"/>
     </w:pPr>
     <w:r>
-      <w:t>Megoldás sablon „C” beadandó 1. fázishoz</w:t>
+      <w:t>Megoldás sablon „</w:t>
     </w:r>
     <w:r>
-      <w:t xml:space="preserve"> (lecserélendő a konkrét beadandó megnevezésére)</w:t>
+      <w:t>Új őrség küldése a Kínai Nagy Falra</w:t>
+    </w:r>
+    <w:r>
+      <w:t>” beadandó 1. fázishoz</w:t>
     </w:r>
   </w:p>
 </w:hdr>
@@ -692,7 +3214,7 @@
     <w:lsdException w:name="Unresolved Mention" w:semiHidden="1" w:unhideWhenUsed="1"/>
     <w:lsdException w:name="Smart Link" w:semiHidden="1" w:unhideWhenUsed="1"/>
   </w:latentStyles>
-  <w:style w:type="paragraph" w:default="1" w:styleId="Norml">
+  <w:style w:type="paragraph" w:default="1" w:styleId="Normal">
     <w:name w:val="Normal"/>
     <w:qFormat/>
     <w:rsid w:val="00BE6F32"/>
@@ -700,11 +3222,11 @@
       <w:jc w:val="both"/>
     </w:pPr>
   </w:style>
-  <w:style w:type="paragraph" w:styleId="Cmsor1">
+  <w:style w:type="paragraph" w:styleId="Heading1">
     <w:name w:val="heading 1"/>
-    <w:basedOn w:val="Norml"/>
-    <w:next w:val="Norml"/>
-    <w:link w:val="Cmsor1Char"/>
+    <w:basedOn w:val="Normal"/>
+    <w:next w:val="Normal"/>
+    <w:link w:val="Heading1Char"/>
     <w:uiPriority w:val="9"/>
     <w:qFormat/>
     <w:rsid w:val="00887E79"/>
@@ -721,11 +3243,11 @@
       <w:szCs w:val="40"/>
     </w:rPr>
   </w:style>
-  <w:style w:type="paragraph" w:styleId="Cmsor2">
+  <w:style w:type="paragraph" w:styleId="Heading2">
     <w:name w:val="heading 2"/>
-    <w:basedOn w:val="Norml"/>
-    <w:next w:val="Norml"/>
-    <w:link w:val="Cmsor2Char"/>
+    <w:basedOn w:val="Normal"/>
+    <w:next w:val="Normal"/>
+    <w:link w:val="Heading2Char"/>
     <w:uiPriority w:val="9"/>
     <w:unhideWhenUsed/>
     <w:qFormat/>
@@ -743,11 +3265,11 @@
       <w:szCs w:val="32"/>
     </w:rPr>
   </w:style>
-  <w:style w:type="paragraph" w:styleId="Cmsor3">
+  <w:style w:type="paragraph" w:styleId="Heading3">
     <w:name w:val="heading 3"/>
-    <w:basedOn w:val="Norml"/>
-    <w:next w:val="Norml"/>
-    <w:link w:val="Cmsor3Char"/>
+    <w:basedOn w:val="Normal"/>
+    <w:next w:val="Normal"/>
+    <w:link w:val="Heading3Char"/>
     <w:uiPriority w:val="9"/>
     <w:semiHidden/>
     <w:unhideWhenUsed/>
@@ -766,11 +3288,11 @@
       <w:szCs w:val="28"/>
     </w:rPr>
   </w:style>
-  <w:style w:type="paragraph" w:styleId="Cmsor4">
+  <w:style w:type="paragraph" w:styleId="Heading4">
     <w:name w:val="heading 4"/>
-    <w:basedOn w:val="Norml"/>
-    <w:next w:val="Norml"/>
-    <w:link w:val="Cmsor4Char"/>
+    <w:basedOn w:val="Normal"/>
+    <w:next w:val="Normal"/>
+    <w:link w:val="Heading4Char"/>
     <w:uiPriority w:val="9"/>
     <w:semiHidden/>
     <w:unhideWhenUsed/>
@@ -789,11 +3311,11 @@
       <w:color w:val="0F4761" w:themeColor="accent1" w:themeShade="BF"/>
     </w:rPr>
   </w:style>
-  <w:style w:type="paragraph" w:styleId="Cmsor5">
+  <w:style w:type="paragraph" w:styleId="Heading5">
     <w:name w:val="heading 5"/>
-    <w:basedOn w:val="Norml"/>
-    <w:next w:val="Norml"/>
-    <w:link w:val="Cmsor5Char"/>
+    <w:basedOn w:val="Normal"/>
+    <w:next w:val="Normal"/>
+    <w:link w:val="Heading5Char"/>
     <w:uiPriority w:val="9"/>
     <w:semiHidden/>
     <w:unhideWhenUsed/>
@@ -810,11 +3332,11 @@
       <w:color w:val="0F4761" w:themeColor="accent1" w:themeShade="BF"/>
     </w:rPr>
   </w:style>
-  <w:style w:type="paragraph" w:styleId="Cmsor6">
+  <w:style w:type="paragraph" w:styleId="Heading6">
     <w:name w:val="heading 6"/>
-    <w:basedOn w:val="Norml"/>
-    <w:next w:val="Norml"/>
-    <w:link w:val="Cmsor6Char"/>
+    <w:basedOn w:val="Normal"/>
+    <w:next w:val="Normal"/>
+    <w:link w:val="Heading6Char"/>
     <w:uiPriority w:val="9"/>
     <w:semiHidden/>
     <w:unhideWhenUsed/>
@@ -833,11 +3355,11 @@
       <w:color w:val="595959" w:themeColor="text1" w:themeTint="A6"/>
     </w:rPr>
   </w:style>
-  <w:style w:type="paragraph" w:styleId="Cmsor7">
+  <w:style w:type="paragraph" w:styleId="Heading7">
     <w:name w:val="heading 7"/>
-    <w:basedOn w:val="Norml"/>
-    <w:next w:val="Norml"/>
-    <w:link w:val="Cmsor7Char"/>
+    <w:basedOn w:val="Normal"/>
+    <w:next w:val="Normal"/>
+    <w:link w:val="Heading7Char"/>
     <w:uiPriority w:val="9"/>
     <w:semiHidden/>
     <w:unhideWhenUsed/>
@@ -854,11 +3376,11 @@
       <w:color w:val="595959" w:themeColor="text1" w:themeTint="A6"/>
     </w:rPr>
   </w:style>
-  <w:style w:type="paragraph" w:styleId="Cmsor8">
+  <w:style w:type="paragraph" w:styleId="Heading8">
     <w:name w:val="heading 8"/>
-    <w:basedOn w:val="Norml"/>
-    <w:next w:val="Norml"/>
-    <w:link w:val="Cmsor8Char"/>
+    <w:basedOn w:val="Normal"/>
+    <w:next w:val="Normal"/>
+    <w:link w:val="Heading8Char"/>
     <w:uiPriority w:val="9"/>
     <w:semiHidden/>
     <w:unhideWhenUsed/>
@@ -877,11 +3399,11 @@
       <w:color w:val="272727" w:themeColor="text1" w:themeTint="D8"/>
     </w:rPr>
   </w:style>
-  <w:style w:type="paragraph" w:styleId="Cmsor9">
+  <w:style w:type="paragraph" w:styleId="Heading9">
     <w:name w:val="heading 9"/>
-    <w:basedOn w:val="Norml"/>
-    <w:next w:val="Norml"/>
-    <w:link w:val="Cmsor9Char"/>
+    <w:basedOn w:val="Normal"/>
+    <w:next w:val="Normal"/>
+    <w:link w:val="Heading9Char"/>
     <w:uiPriority w:val="9"/>
     <w:semiHidden/>
     <w:unhideWhenUsed/>
@@ -898,13 +3420,12 @@
       <w:color w:val="272727" w:themeColor="text1" w:themeTint="D8"/>
     </w:rPr>
   </w:style>
-  <w:style w:type="character" w:default="1" w:styleId="Bekezdsalapbettpusa">
+  <w:style w:type="character" w:default="1" w:styleId="DefaultParagraphFont">
     <w:name w:val="Default Paragraph Font"/>
     <w:uiPriority w:val="1"/>
-    <w:semiHidden/>
     <w:unhideWhenUsed/>
   </w:style>
-  <w:style w:type="table" w:default="1" w:styleId="Normltblzat">
+  <w:style w:type="table" w:default="1" w:styleId="TableNormal">
     <w:name w:val="Normal Table"/>
     <w:uiPriority w:val="99"/>
     <w:semiHidden/>
@@ -919,16 +3440,16 @@
       </w:tblCellMar>
     </w:tblPr>
   </w:style>
-  <w:style w:type="numbering" w:default="1" w:styleId="Nemlista">
+  <w:style w:type="numbering" w:default="1" w:styleId="NoList">
     <w:name w:val="No List"/>
     <w:uiPriority w:val="99"/>
     <w:semiHidden/>
     <w:unhideWhenUsed/>
   </w:style>
-  <w:style w:type="character" w:customStyle="1" w:styleId="Cmsor1Char">
-    <w:name w:val="Címsor 1 Char"/>
-    <w:basedOn w:val="Bekezdsalapbettpusa"/>
-    <w:link w:val="Cmsor1"/>
+  <w:style w:type="character" w:customStyle="1" w:styleId="Heading1Char">
+    <w:name w:val="Heading 1 Char"/>
+    <w:basedOn w:val="DefaultParagraphFont"/>
+    <w:link w:val="Heading1"/>
     <w:uiPriority w:val="9"/>
     <w:rsid w:val="00887E79"/>
     <w:rPr>
@@ -938,10 +3459,10 @@
       <w:szCs w:val="40"/>
     </w:rPr>
   </w:style>
-  <w:style w:type="character" w:customStyle="1" w:styleId="Cmsor2Char">
-    <w:name w:val="Címsor 2 Char"/>
-    <w:basedOn w:val="Bekezdsalapbettpusa"/>
-    <w:link w:val="Cmsor2"/>
+  <w:style w:type="character" w:customStyle="1" w:styleId="Heading2Char">
+    <w:name w:val="Heading 2 Char"/>
+    <w:basedOn w:val="DefaultParagraphFont"/>
+    <w:link w:val="Heading2"/>
     <w:uiPriority w:val="9"/>
     <w:rsid w:val="00887E79"/>
     <w:rPr>
@@ -951,10 +3472,10 @@
       <w:szCs w:val="32"/>
     </w:rPr>
   </w:style>
-  <w:style w:type="character" w:customStyle="1" w:styleId="Cmsor3Char">
-    <w:name w:val="Címsor 3 Char"/>
-    <w:basedOn w:val="Bekezdsalapbettpusa"/>
-    <w:link w:val="Cmsor3"/>
+  <w:style w:type="character" w:customStyle="1" w:styleId="Heading3Char">
+    <w:name w:val="Heading 3 Char"/>
+    <w:basedOn w:val="DefaultParagraphFont"/>
+    <w:link w:val="Heading3"/>
     <w:uiPriority w:val="9"/>
     <w:semiHidden/>
     <w:rsid w:val="00887E79"/>
@@ -965,10 +3486,10 @@
       <w:szCs w:val="28"/>
     </w:rPr>
   </w:style>
-  <w:style w:type="character" w:customStyle="1" w:styleId="Cmsor4Char">
-    <w:name w:val="Címsor 4 Char"/>
-    <w:basedOn w:val="Bekezdsalapbettpusa"/>
-    <w:link w:val="Cmsor4"/>
+  <w:style w:type="character" w:customStyle="1" w:styleId="Heading4Char">
+    <w:name w:val="Heading 4 Char"/>
+    <w:basedOn w:val="DefaultParagraphFont"/>
+    <w:link w:val="Heading4"/>
     <w:uiPriority w:val="9"/>
     <w:semiHidden/>
     <w:rsid w:val="00887E79"/>
@@ -979,10 +3500,10 @@
       <w:color w:val="0F4761" w:themeColor="accent1" w:themeShade="BF"/>
     </w:rPr>
   </w:style>
-  <w:style w:type="character" w:customStyle="1" w:styleId="Cmsor5Char">
-    <w:name w:val="Címsor 5 Char"/>
-    <w:basedOn w:val="Bekezdsalapbettpusa"/>
-    <w:link w:val="Cmsor5"/>
+  <w:style w:type="character" w:customStyle="1" w:styleId="Heading5Char">
+    <w:name w:val="Heading 5 Char"/>
+    <w:basedOn w:val="DefaultParagraphFont"/>
+    <w:link w:val="Heading5"/>
     <w:uiPriority w:val="9"/>
     <w:semiHidden/>
     <w:rsid w:val="00887E79"/>
@@ -991,10 +3512,10 @@
       <w:color w:val="0F4761" w:themeColor="accent1" w:themeShade="BF"/>
     </w:rPr>
   </w:style>
-  <w:style w:type="character" w:customStyle="1" w:styleId="Cmsor6Char">
-    <w:name w:val="Címsor 6 Char"/>
-    <w:basedOn w:val="Bekezdsalapbettpusa"/>
-    <w:link w:val="Cmsor6"/>
+  <w:style w:type="character" w:customStyle="1" w:styleId="Heading6Char">
+    <w:name w:val="Heading 6 Char"/>
+    <w:basedOn w:val="DefaultParagraphFont"/>
+    <w:link w:val="Heading6"/>
     <w:uiPriority w:val="9"/>
     <w:semiHidden/>
     <w:rsid w:val="00887E79"/>
@@ -1005,10 +3526,10 @@
       <w:color w:val="595959" w:themeColor="text1" w:themeTint="A6"/>
     </w:rPr>
   </w:style>
-  <w:style w:type="character" w:customStyle="1" w:styleId="Cmsor7Char">
-    <w:name w:val="Címsor 7 Char"/>
-    <w:basedOn w:val="Bekezdsalapbettpusa"/>
-    <w:link w:val="Cmsor7"/>
+  <w:style w:type="character" w:customStyle="1" w:styleId="Heading7Char">
+    <w:name w:val="Heading 7 Char"/>
+    <w:basedOn w:val="DefaultParagraphFont"/>
+    <w:link w:val="Heading7"/>
     <w:uiPriority w:val="9"/>
     <w:semiHidden/>
     <w:rsid w:val="00887E79"/>
@@ -1017,10 +3538,10 @@
       <w:color w:val="595959" w:themeColor="text1" w:themeTint="A6"/>
     </w:rPr>
   </w:style>
-  <w:style w:type="character" w:customStyle="1" w:styleId="Cmsor8Char">
-    <w:name w:val="Címsor 8 Char"/>
-    <w:basedOn w:val="Bekezdsalapbettpusa"/>
-    <w:link w:val="Cmsor8"/>
+  <w:style w:type="character" w:customStyle="1" w:styleId="Heading8Char">
+    <w:name w:val="Heading 8 Char"/>
+    <w:basedOn w:val="DefaultParagraphFont"/>
+    <w:link w:val="Heading8"/>
     <w:uiPriority w:val="9"/>
     <w:semiHidden/>
     <w:rsid w:val="00887E79"/>
@@ -1031,10 +3552,10 @@
       <w:color w:val="272727" w:themeColor="text1" w:themeTint="D8"/>
     </w:rPr>
   </w:style>
-  <w:style w:type="character" w:customStyle="1" w:styleId="Cmsor9Char">
-    <w:name w:val="Címsor 9 Char"/>
-    <w:basedOn w:val="Bekezdsalapbettpusa"/>
-    <w:link w:val="Cmsor9"/>
+  <w:style w:type="character" w:customStyle="1" w:styleId="Heading9Char">
+    <w:name w:val="Heading 9 Char"/>
+    <w:basedOn w:val="DefaultParagraphFont"/>
+    <w:link w:val="Heading9"/>
     <w:uiPriority w:val="9"/>
     <w:semiHidden/>
     <w:rsid w:val="00887E79"/>
@@ -1043,11 +3564,11 @@
       <w:color w:val="272727" w:themeColor="text1" w:themeTint="D8"/>
     </w:rPr>
   </w:style>
-  <w:style w:type="paragraph" w:styleId="Cm">
+  <w:style w:type="paragraph" w:styleId="Title">
     <w:name w:val="Title"/>
-    <w:basedOn w:val="Norml"/>
-    <w:next w:val="Norml"/>
-    <w:link w:val="CmChar"/>
+    <w:basedOn w:val="Normal"/>
+    <w:next w:val="Normal"/>
+    <w:link w:val="TitleChar"/>
     <w:uiPriority w:val="10"/>
     <w:qFormat/>
     <w:rsid w:val="00887E79"/>
@@ -1063,10 +3584,10 @@
       <w:szCs w:val="56"/>
     </w:rPr>
   </w:style>
-  <w:style w:type="character" w:customStyle="1" w:styleId="CmChar">
-    <w:name w:val="Cím Char"/>
-    <w:basedOn w:val="Bekezdsalapbettpusa"/>
-    <w:link w:val="Cm"/>
+  <w:style w:type="character" w:customStyle="1" w:styleId="TitleChar">
+    <w:name w:val="Title Char"/>
+    <w:basedOn w:val="DefaultParagraphFont"/>
+    <w:link w:val="Title"/>
     <w:uiPriority w:val="10"/>
     <w:rsid w:val="00887E79"/>
     <w:rPr>
@@ -1077,11 +3598,11 @@
       <w:szCs w:val="56"/>
     </w:rPr>
   </w:style>
-  <w:style w:type="paragraph" w:styleId="Alcm">
+  <w:style w:type="paragraph" w:styleId="Subtitle">
     <w:name w:val="Subtitle"/>
-    <w:basedOn w:val="Norml"/>
-    <w:next w:val="Norml"/>
-    <w:link w:val="AlcmChar"/>
+    <w:basedOn w:val="Normal"/>
+    <w:next w:val="Normal"/>
+    <w:link w:val="SubtitleChar"/>
     <w:uiPriority w:val="11"/>
     <w:qFormat/>
     <w:rsid w:val="00887E79"/>
@@ -1098,10 +3619,10 @@
       <w:szCs w:val="28"/>
     </w:rPr>
   </w:style>
-  <w:style w:type="character" w:customStyle="1" w:styleId="AlcmChar">
-    <w:name w:val="Alcím Char"/>
-    <w:basedOn w:val="Bekezdsalapbettpusa"/>
-    <w:link w:val="Alcm"/>
+  <w:style w:type="character" w:customStyle="1" w:styleId="SubtitleChar">
+    <w:name w:val="Subtitle Char"/>
+    <w:basedOn w:val="DefaultParagraphFont"/>
+    <w:link w:val="Subtitle"/>
     <w:uiPriority w:val="11"/>
     <w:rsid w:val="00887E79"/>
     <w:rPr>
@@ -1112,11 +3633,11 @@
       <w:szCs w:val="28"/>
     </w:rPr>
   </w:style>
-  <w:style w:type="paragraph" w:styleId="Idzet">
+  <w:style w:type="paragraph" w:styleId="Quote">
     <w:name w:val="Quote"/>
-    <w:basedOn w:val="Norml"/>
-    <w:next w:val="Norml"/>
-    <w:link w:val="IdzetChar"/>
+    <w:basedOn w:val="Normal"/>
+    <w:next w:val="Normal"/>
+    <w:link w:val="QuoteChar"/>
     <w:uiPriority w:val="29"/>
     <w:qFormat/>
     <w:rsid w:val="00887E79"/>
@@ -1130,10 +3651,10 @@
       <w:color w:val="404040" w:themeColor="text1" w:themeTint="BF"/>
     </w:rPr>
   </w:style>
-  <w:style w:type="character" w:customStyle="1" w:styleId="IdzetChar">
-    <w:name w:val="Idézet Char"/>
-    <w:basedOn w:val="Bekezdsalapbettpusa"/>
-    <w:link w:val="Idzet"/>
+  <w:style w:type="character" w:customStyle="1" w:styleId="QuoteChar">
+    <w:name w:val="Quote Char"/>
+    <w:basedOn w:val="DefaultParagraphFont"/>
+    <w:link w:val="Quote"/>
     <w:uiPriority w:val="29"/>
     <w:rsid w:val="00887E79"/>
     <w:rPr>
@@ -1142,9 +3663,9 @@
       <w:color w:val="404040" w:themeColor="text1" w:themeTint="BF"/>
     </w:rPr>
   </w:style>
-  <w:style w:type="paragraph" w:styleId="Listaszerbekezds">
+  <w:style w:type="paragraph" w:styleId="ListParagraph">
     <w:name w:val="List Paragraph"/>
-    <w:basedOn w:val="Norml"/>
+    <w:basedOn w:val="Normal"/>
     <w:uiPriority w:val="34"/>
     <w:qFormat/>
     <w:rsid w:val="00887E79"/>
@@ -1153,9 +3674,9 @@
       <w:contextualSpacing/>
     </w:pPr>
   </w:style>
-  <w:style w:type="character" w:styleId="Erskiemels">
+  <w:style w:type="character" w:styleId="IntenseEmphasis">
     <w:name w:val="Intense Emphasis"/>
-    <w:basedOn w:val="Bekezdsalapbettpusa"/>
+    <w:basedOn w:val="DefaultParagraphFont"/>
     <w:uiPriority w:val="21"/>
     <w:qFormat/>
     <w:rsid w:val="00887E79"/>
@@ -1165,11 +3686,11 @@
       <w:color w:val="0F4761" w:themeColor="accent1" w:themeShade="BF"/>
     </w:rPr>
   </w:style>
-  <w:style w:type="paragraph" w:styleId="Kiemeltidzet">
+  <w:style w:type="paragraph" w:styleId="IntenseQuote">
     <w:name w:val="Intense Quote"/>
-    <w:basedOn w:val="Norml"/>
-    <w:next w:val="Norml"/>
-    <w:link w:val="KiemeltidzetChar"/>
+    <w:basedOn w:val="Normal"/>
+    <w:next w:val="Normal"/>
+    <w:link w:val="IntenseQuoteChar"/>
     <w:uiPriority w:val="30"/>
     <w:qFormat/>
     <w:rsid w:val="00887E79"/>
@@ -1188,10 +3709,10 @@
       <w:color w:val="0F4761" w:themeColor="accent1" w:themeShade="BF"/>
     </w:rPr>
   </w:style>
-  <w:style w:type="character" w:customStyle="1" w:styleId="KiemeltidzetChar">
-    <w:name w:val="Kiemelt idézet Char"/>
-    <w:basedOn w:val="Bekezdsalapbettpusa"/>
-    <w:link w:val="Kiemeltidzet"/>
+  <w:style w:type="character" w:customStyle="1" w:styleId="IntenseQuoteChar">
+    <w:name w:val="Intense Quote Char"/>
+    <w:basedOn w:val="DefaultParagraphFont"/>
+    <w:link w:val="IntenseQuote"/>
     <w:uiPriority w:val="30"/>
     <w:rsid w:val="00887E79"/>
     <w:rPr>
@@ -1200,9 +3721,9 @@
       <w:color w:val="0F4761" w:themeColor="accent1" w:themeShade="BF"/>
     </w:rPr>
   </w:style>
-  <w:style w:type="character" w:styleId="Ershivatkozs">
+  <w:style w:type="character" w:styleId="IntenseReference">
     <w:name w:val="Intense Reference"/>
-    <w:basedOn w:val="Bekezdsalapbettpusa"/>
+    <w:basedOn w:val="DefaultParagraphFont"/>
     <w:uiPriority w:val="32"/>
     <w:qFormat/>
     <w:rsid w:val="00887E79"/>
@@ -1214,10 +3735,10 @@
       <w:spacing w:val="5"/>
     </w:rPr>
   </w:style>
-  <w:style w:type="paragraph" w:styleId="lfej">
+  <w:style w:type="paragraph" w:styleId="Header">
     <w:name w:val="header"/>
-    <w:basedOn w:val="Norml"/>
-    <w:link w:val="lfejChar"/>
+    <w:basedOn w:val="Normal"/>
+    <w:link w:val="HeaderChar"/>
     <w:uiPriority w:val="99"/>
     <w:unhideWhenUsed/>
     <w:rsid w:val="00887E79"/>
@@ -1229,17 +3750,17 @@
       <w:spacing w:after="0" w:line="240" w:lineRule="auto"/>
     </w:pPr>
   </w:style>
-  <w:style w:type="character" w:customStyle="1" w:styleId="lfejChar">
-    <w:name w:val="Élőfej Char"/>
-    <w:basedOn w:val="Bekezdsalapbettpusa"/>
-    <w:link w:val="lfej"/>
+  <w:style w:type="character" w:customStyle="1" w:styleId="HeaderChar">
+    <w:name w:val="Header Char"/>
+    <w:basedOn w:val="DefaultParagraphFont"/>
+    <w:link w:val="Header"/>
     <w:uiPriority w:val="99"/>
     <w:rsid w:val="00887E79"/>
   </w:style>
-  <w:style w:type="paragraph" w:styleId="llb">
+  <w:style w:type="paragraph" w:styleId="Footer">
     <w:name w:val="footer"/>
-    <w:basedOn w:val="Norml"/>
-    <w:link w:val="llbChar"/>
+    <w:basedOn w:val="Normal"/>
+    <w:link w:val="FooterChar"/>
     <w:uiPriority w:val="99"/>
     <w:unhideWhenUsed/>
     <w:rsid w:val="00887E79"/>
@@ -1251,16 +3772,16 @@
       <w:spacing w:after="0" w:line="240" w:lineRule="auto"/>
     </w:pPr>
   </w:style>
-  <w:style w:type="character" w:customStyle="1" w:styleId="llbChar">
-    <w:name w:val="Élőláb Char"/>
-    <w:basedOn w:val="Bekezdsalapbettpusa"/>
-    <w:link w:val="llb"/>
+  <w:style w:type="character" w:customStyle="1" w:styleId="FooterChar">
+    <w:name w:val="Footer Char"/>
+    <w:basedOn w:val="DefaultParagraphFont"/>
+    <w:link w:val="Footer"/>
     <w:uiPriority w:val="99"/>
     <w:rsid w:val="00887E79"/>
   </w:style>
-  <w:style w:type="table" w:styleId="Rcsostblzat">
+  <w:style w:type="table" w:styleId="TableGrid">
     <w:name w:val="Table Grid"/>
-    <w:basedOn w:val="Normltblzat"/>
+    <w:basedOn w:val="TableNormal"/>
     <w:uiPriority w:val="39"/>
     <w:rsid w:val="00957F36"/>
     <w:pPr>
@@ -1279,7 +3800,7 @@
   </w:style>
   <w:style w:type="paragraph" w:customStyle="1" w:styleId="Specstilus">
     <w:name w:val="Spec_stilus"/>
-    <w:basedOn w:val="Norml"/>
+    <w:basedOn w:val="Normal"/>
     <w:qFormat/>
     <w:rsid w:val="005C1C8B"/>
     <w:pPr>
@@ -1291,9 +3812,9 @@
       <w:rFonts w:ascii="Cambria Math" w:hAnsi="Cambria Math"/>
     </w:rPr>
   </w:style>
-  <w:style w:type="character" w:styleId="Kiemels2">
+  <w:style w:type="character" w:styleId="Strong">
     <w:name w:val="Strong"/>
-    <w:basedOn w:val="Bekezdsalapbettpusa"/>
+    <w:basedOn w:val="DefaultParagraphFont"/>
     <w:uiPriority w:val="22"/>
     <w:qFormat/>
     <w:rsid w:val="005F48D6"/>
@@ -1302,9 +3823,9 @@
       <w:bCs/>
     </w:rPr>
   </w:style>
-  <w:style w:type="character" w:styleId="Hiperhivatkozs">
+  <w:style w:type="character" w:styleId="Hyperlink">
     <w:name w:val="Hyperlink"/>
-    <w:basedOn w:val="Bekezdsalapbettpusa"/>
+    <w:basedOn w:val="DefaultParagraphFont"/>
     <w:uiPriority w:val="99"/>
     <w:unhideWhenUsed/>
     <w:rsid w:val="00CC5C46"/>
@@ -1313,9 +3834,9 @@
       <w:u w:val="single"/>
     </w:rPr>
   </w:style>
-  <w:style w:type="character" w:styleId="Feloldatlanmegemlts">
+  <w:style w:type="character" w:styleId="UnresolvedMention">
     <w:name w:val="Unresolved Mention"/>
-    <w:basedOn w:val="Bekezdsalapbettpusa"/>
+    <w:basedOn w:val="DefaultParagraphFont"/>
     <w:uiPriority w:val="99"/>
     <w:semiHidden/>
     <w:unhideWhenUsed/>
@@ -1323,6 +3844,18 @@
     <w:rPr>
       <w:color w:val="605E5C"/>
       <w:shd w:val="clear" w:color="auto" w:fill="E1DFDD"/>
+    </w:rPr>
+  </w:style>
+  <w:style w:type="character" w:styleId="FollowedHyperlink">
+    <w:name w:val="FollowedHyperlink"/>
+    <w:basedOn w:val="DefaultParagraphFont"/>
+    <w:uiPriority w:val="99"/>
+    <w:semiHidden/>
+    <w:unhideWhenUsed/>
+    <w:rsid w:val="00BA4749"/>
+    <w:rPr>
+      <w:color w:val="96607D" w:themeColor="followedHyperlink"/>
+      <w:u w:val="single"/>
     </w:rPr>
   </w:style>
 </w:styles>
@@ -1624,29 +4157,6 @@
 </file>
 
 <file path=customXml/item1.xml><?xml version="1.0" encoding="utf-8"?>
-<p:properties xmlns:p="http://schemas.microsoft.com/office/2006/metadata/properties" xmlns:xsi="http://www.w3.org/2001/XMLSchema-instance" xmlns:pc="http://schemas.microsoft.com/office/infopath/2007/PartnerControls">
-  <documentManagement>
-    <SharedWithUsers xmlns="f614f7f5-16d9-40c9-a9a2-63a4c5a01522">
-      <UserInfo>
-        <DisplayName>A(z) Programozás (2023-24/II) tagjai</DisplayName>
-        <AccountId>13</AccountId>
-        <AccountType/>
-      </UserInfo>
-    </SharedWithUsers>
-  </documentManagement>
-</p:properties>
-</file>
-
-<file path=customXml/item2.xml><?xml version="1.0" encoding="utf-8"?>
-<?mso-contentType ?>
-<FormTemplates xmlns="http://schemas.microsoft.com/sharepoint/v3/contenttype/forms">
-  <Display>DocumentLibraryForm</Display>
-  <Edit>DocumentLibraryForm</Edit>
-  <New>DocumentLibraryForm</New>
-</FormTemplates>
-</file>
-
-<file path=customXml/item3.xml><?xml version="1.0" encoding="utf-8"?>
 <ct:contentTypeSchema xmlns:ct="http://schemas.microsoft.com/office/2006/metadata/contentType" xmlns:ma="http://schemas.microsoft.com/office/2006/metadata/properties/metaAttributes" ct:_="" ma:_="" ma:contentTypeName="Dokumentum" ma:contentTypeID="0x01010046B62D5421ADCF488C36833EBFAB1174" ma:contentTypeVersion="2" ma:contentTypeDescription="Új dokumentum létrehozása." ma:contentTypeScope="" ma:versionID="fa276abf383578a8b80b4d0ba3723753">
   <xsd:schema xmlns:xsd="http://www.w3.org/2001/XMLSchema" xmlns:xs="http://www.w3.org/2001/XMLSchema" xmlns:p="http://schemas.microsoft.com/office/2006/metadata/properties" xmlns:ns2="f614f7f5-16d9-40c9-a9a2-63a4c5a01522" targetNamespace="http://schemas.microsoft.com/office/2006/metadata/properties" ma:root="true" ma:fieldsID="7a33336ffbcfb404ed5d885aade8ed56" ns2:_="">
     <xsd:import namespace="f614f7f5-16d9-40c9-a9a2-63a4c5a01522"/>
@@ -1794,25 +4304,34 @@
 </ct:contentTypeSchema>
 </file>
 
-<file path=customXml/itemProps1.xml><?xml version="1.0" encoding="utf-8"?>
-<ds:datastoreItem xmlns:ds="http://schemas.openxmlformats.org/officeDocument/2006/customXml" ds:itemID="{934391C5-7A81-4F65-99C9-983679994F86}">
-  <ds:schemaRefs>
-    <ds:schemaRef ds:uri="http://schemas.microsoft.com/office/2006/metadata/properties"/>
-    <ds:schemaRef ds:uri="http://schemas.microsoft.com/office/infopath/2007/PartnerControls"/>
-    <ds:schemaRef ds:uri="f614f7f5-16d9-40c9-a9a2-63a4c5a01522"/>
-  </ds:schemaRefs>
-</ds:datastoreItem>
+<file path=customXml/item2.xml><?xml version="1.0" encoding="utf-8"?>
+<?mso-contentType ?>
+<FormTemplates xmlns="http://schemas.microsoft.com/sharepoint/v3/contenttype/forms">
+  <Display>DocumentLibraryForm</Display>
+  <Edit>DocumentLibraryForm</Edit>
+  <New>DocumentLibraryForm</New>
+</FormTemplates>
 </file>
 
-<file path=customXml/itemProps2.xml><?xml version="1.0" encoding="utf-8"?>
-<ds:datastoreItem xmlns:ds="http://schemas.openxmlformats.org/officeDocument/2006/customXml" ds:itemID="{9E910CAD-857D-4E6E-81E9-E75A5299A4DA}">
-  <ds:schemaRefs>
-    <ds:schemaRef ds:uri="http://schemas.microsoft.com/sharepoint/v3/contenttype/forms"/>
-  </ds:schemaRefs>
-</ds:datastoreItem>
+<file path=customXml/item3.xml><?xml version="1.0" encoding="utf-8"?>
+<p:properties xmlns:p="http://schemas.microsoft.com/office/2006/metadata/properties" xmlns:xsi="http://www.w3.org/2001/XMLSchema-instance" xmlns:pc="http://schemas.microsoft.com/office/infopath/2007/PartnerControls">
+  <documentManagement>
+    <SharedWithUsers xmlns="f614f7f5-16d9-40c9-a9a2-63a4c5a01522">
+      <UserInfo>
+        <DisplayName>A(z) Programozás (2023-24/II) tagjai</DisplayName>
+        <AccountId>13</AccountId>
+        <AccountType/>
+      </UserInfo>
+    </SharedWithUsers>
+  </documentManagement>
+</p:properties>
 </file>
 
-<file path=customXml/itemProps3.xml><?xml version="1.0" encoding="utf-8"?>
+<file path=customXml/item4.xml><?xml version="1.0" encoding="utf-8"?>
+<b:Sources xmlns:b="http://schemas.openxmlformats.org/officeDocument/2006/bibliography" xmlns="http://schemas.openxmlformats.org/officeDocument/2006/bibliography" SelectedStyle="/APASixthEditionOfficeOnline.xsl" StyleName="APA" Version="6"/>
+</file>
+
+<file path=customXml/itemProps1.xml><?xml version="1.0" encoding="utf-8"?>
 <ds:datastoreItem xmlns:ds="http://schemas.openxmlformats.org/officeDocument/2006/customXml" ds:itemID="{5223E691-33AC-41AF-8AB9-A5B84B76D53F}">
   <ds:schemaRefs>
     <ds:schemaRef ds:uri="http://schemas.microsoft.com/office/2006/metadata/contentType"/>
@@ -1828,4 +4347,30 @@
     <ds:schemaRef ds:uri="http://schemas.microsoft.com/internal/obd"/>
   </ds:schemaRefs>
 </ds:datastoreItem>
+</file>
+
+<file path=customXml/itemProps2.xml><?xml version="1.0" encoding="utf-8"?>
+<ds:datastoreItem xmlns:ds="http://schemas.openxmlformats.org/officeDocument/2006/customXml" ds:itemID="{9E910CAD-857D-4E6E-81E9-E75A5299A4DA}">
+  <ds:schemaRefs>
+    <ds:schemaRef ds:uri="http://schemas.microsoft.com/sharepoint/v3/contenttype/forms"/>
+  </ds:schemaRefs>
+</ds:datastoreItem>
+</file>
+
+<file path=customXml/itemProps3.xml><?xml version="1.0" encoding="utf-8"?>
+<ds:datastoreItem xmlns:ds="http://schemas.openxmlformats.org/officeDocument/2006/customXml" ds:itemID="{934391C5-7A81-4F65-99C9-983679994F86}">
+  <ds:schemaRefs>
+    <ds:schemaRef ds:uri="http://schemas.microsoft.com/office/2006/metadata/properties"/>
+    <ds:schemaRef ds:uri="http://schemas.microsoft.com/office/infopath/2007/PartnerControls"/>
+    <ds:schemaRef ds:uri="f614f7f5-16d9-40c9-a9a2-63a4c5a01522"/>
+  </ds:schemaRefs>
+</ds:datastoreItem>
+</file>
+
+<file path=customXml/itemProps4.xml><?xml version="1.0" encoding="utf-8"?>
+<ds:datastoreItem xmlns:ds="http://schemas.openxmlformats.org/officeDocument/2006/customXml" ds:itemID="{89A0CD15-0979-124D-81E6-B8AD0BEC1277}">
+  <ds:schemaRefs>
+    <ds:schemaRef ds:uri="http://schemas.openxmlformats.org/officeDocument/2006/bibliography"/>
+  </ds:schemaRefs>
+</ds:datastoreItem>
 </file>
</xml_diff>